<commit_message>
Examples on each relationship were added to code
</commit_message>
<xml_diff>
--- a/Конспект.docx
+++ b/Конспект.docx
@@ -72,6 +72,8 @@
       </w:pPr>
       <w:r>
         <w:rPr>
+          <w:b/>
+          <w:color w:val="FF0000"/>
           <w:sz w:val="28"/>
           <w:lang w:val="en-US"/>
         </w:rPr>
@@ -79,12 +81,16 @@
       </w:r>
       <w:r>
         <w:rPr>
-          <w:sz w:val="28"/>
-        </w:rPr>
-        <w:t xml:space="preserve"> </w:t>
-      </w:r>
-      <w:r>
-        <w:rPr>
+          <w:b/>
+          <w:color w:val="FF0000"/>
+          <w:sz w:val="28"/>
+        </w:rPr>
+        <w:t xml:space="preserve"> </w:t>
+      </w:r>
+      <w:r>
+        <w:rPr>
+          <w:b/>
+          <w:color w:val="FF0000"/>
           <w:sz w:val="28"/>
           <w:lang w:val="en-US"/>
         </w:rPr>
@@ -92,12 +98,16 @@
       </w:r>
       <w:r>
         <w:rPr>
-          <w:sz w:val="28"/>
-        </w:rPr>
-        <w:t xml:space="preserve"> </w:t>
-      </w:r>
-      <w:r>
-        <w:rPr>
+          <w:b/>
+          <w:color w:val="FF0000"/>
+          <w:sz w:val="28"/>
+        </w:rPr>
+        <w:t xml:space="preserve"> </w:t>
+      </w:r>
+      <w:r>
+        <w:rPr>
+          <w:b/>
+          <w:color w:val="FF0000"/>
           <w:sz w:val="28"/>
           <w:lang w:val="en-US"/>
         </w:rPr>
@@ -146,7 +156,20 @@
         <w:rPr>
           <w:sz w:val="28"/>
         </w:rPr>
-        <w:t xml:space="preserve"> для доступа к данным. В чём преимущества технологии</w:t>
+        <w:t xml:space="preserve"> для доступа к данным. В чём </w:t>
+      </w:r>
+      <w:r>
+        <w:rPr>
+          <w:sz w:val="28"/>
+          <w:u w:val="single"/>
+        </w:rPr>
+        <w:t>преимущества</w:t>
+      </w:r>
+      <w:r>
+        <w:rPr>
+          <w:sz w:val="28"/>
+        </w:rPr>
+        <w:t xml:space="preserve"> технологии</w:t>
       </w:r>
       <w:r>
         <w:rPr>
@@ -570,7 +593,14 @@
         <w:rPr>
           <w:sz w:val="28"/>
         </w:rPr>
-        <w:t>Подключаемые библиотеки</w:t>
+        <w:t xml:space="preserve">Подключаемые </w:t>
+      </w:r>
+      <w:r>
+        <w:rPr>
+          <w:sz w:val="28"/>
+          <w:u w:val="single"/>
+        </w:rPr>
+        <w:t>библиотеки</w:t>
       </w:r>
       <w:r>
         <w:rPr>
@@ -817,8 +847,15 @@
       <w:r>
         <w:rPr>
           <w:sz w:val="28"/>
-        </w:rPr>
-        <w:t>Основные классы:</w:t>
+          <w:u w:val="single"/>
+        </w:rPr>
+        <w:t>Основные классы</w:t>
+      </w:r>
+      <w:r>
+        <w:rPr>
+          <w:sz w:val="28"/>
+        </w:rPr>
+        <w:t>:</w:t>
       </w:r>
     </w:p>
     <w:p>
@@ -988,6 +1025,266 @@
       <w:pPr>
         <w:rPr>
           <w:sz w:val="28"/>
+          <w:lang w:val="en-US"/>
+        </w:rPr>
+      </w:pPr>
+      <w:r>
+        <w:rPr>
+          <w:sz w:val="28"/>
+          <w:u w:val="single"/>
+        </w:rPr>
+        <w:t>Наследование</w:t>
+      </w:r>
+      <w:r>
+        <w:rPr>
+          <w:sz w:val="28"/>
+        </w:rPr>
+        <w:t xml:space="preserve"> – подход </w:t>
+      </w:r>
+      <w:r>
+        <w:rPr>
+          <w:b/>
+          <w:color w:val="FF0000"/>
+          <w:sz w:val="32"/>
+          <w:lang w:val="en-US"/>
+        </w:rPr>
+        <w:t>TPH</w:t>
+      </w:r>
+      <w:r>
+        <w:rPr>
+          <w:color w:val="FF0000"/>
+          <w:sz w:val="32"/>
+        </w:rPr>
+        <w:t xml:space="preserve"> </w:t>
+      </w:r>
+      <w:r>
+        <w:rPr>
+          <w:sz w:val="28"/>
+        </w:rPr>
+        <w:t>(</w:t>
+      </w:r>
+      <w:r>
+        <w:rPr>
+          <w:sz w:val="28"/>
+          <w:lang w:val="en-US"/>
+        </w:rPr>
+        <w:t>table</w:t>
+      </w:r>
+      <w:r>
+        <w:rPr>
+          <w:sz w:val="28"/>
+        </w:rPr>
+        <w:t xml:space="preserve"> </w:t>
+      </w:r>
+      <w:r>
+        <w:rPr>
+          <w:sz w:val="28"/>
+          <w:lang w:val="en-US"/>
+        </w:rPr>
+        <w:t>per</w:t>
+      </w:r>
+      <w:r>
+        <w:rPr>
+          <w:sz w:val="28"/>
+        </w:rPr>
+        <w:t xml:space="preserve"> </w:t>
+      </w:r>
+      <w:r>
+        <w:rPr>
+          <w:sz w:val="28"/>
+          <w:lang w:val="en-US"/>
+        </w:rPr>
+        <w:t>hierarchy):</w:t>
+      </w:r>
+    </w:p>
+    <w:p>
+      <w:pPr>
+        <w:pStyle w:val="a3"/>
+        <w:numPr>
+          <w:ilvl w:val="0"/>
+          <w:numId w:val="23"/>
+        </w:numPr>
+        <w:rPr>
+          <w:sz w:val="28"/>
+        </w:rPr>
+      </w:pPr>
+      <w:r>
+        <w:rPr>
+          <w:sz w:val="28"/>
+        </w:rPr>
+        <w:t>Только такой подход и существует</w:t>
+      </w:r>
+    </w:p>
+    <w:p>
+      <w:pPr>
+        <w:pStyle w:val="a3"/>
+        <w:numPr>
+          <w:ilvl w:val="0"/>
+          <w:numId w:val="23"/>
+        </w:numPr>
+        <w:rPr>
+          <w:sz w:val="28"/>
+        </w:rPr>
+      </w:pPr>
+      <w:r>
+        <w:rPr>
+          <w:sz w:val="28"/>
+        </w:rPr>
+        <w:t xml:space="preserve">На всю иерархию классов, сколько бы мы </w:t>
+      </w:r>
+      <w:proofErr w:type="spellStart"/>
+      <w:r>
+        <w:rPr>
+          <w:sz w:val="28"/>
+          <w:lang w:val="en-US"/>
+        </w:rPr>
+        <w:t>DbSet</w:t>
+      </w:r>
+      <w:proofErr w:type="spellEnd"/>
+      <w:r>
+        <w:rPr>
+          <w:sz w:val="28"/>
+        </w:rPr>
+        <w:t>-</w:t>
+      </w:r>
+      <w:proofErr w:type="spellStart"/>
+      <w:r>
+        <w:rPr>
+          <w:sz w:val="28"/>
+        </w:rPr>
+        <w:t>ов</w:t>
+      </w:r>
+      <w:proofErr w:type="spellEnd"/>
+      <w:r>
+        <w:rPr>
+          <w:sz w:val="28"/>
+        </w:rPr>
+        <w:t xml:space="preserve"> не создавали, будет создана только одна таблица</w:t>
+      </w:r>
+      <w:r>
+        <w:rPr>
+          <w:sz w:val="28"/>
+        </w:rPr>
+        <w:t xml:space="preserve"> (просто в полях будет</w:t>
+      </w:r>
+      <w:r>
+        <w:rPr>
+          <w:sz w:val="28"/>
+        </w:rPr>
+        <w:t xml:space="preserve"> </w:t>
+      </w:r>
+      <w:r>
+        <w:rPr>
+          <w:sz w:val="28"/>
+          <w:lang w:val="en-US"/>
+        </w:rPr>
+        <w:t>null</w:t>
+      </w:r>
+      <w:r>
+        <w:rPr>
+          <w:sz w:val="28"/>
+        </w:rPr>
+        <w:t>, если что).</w:t>
+      </w:r>
+      <w:r>
+        <w:rPr>
+          <w:sz w:val="28"/>
+        </w:rPr>
+        <w:t xml:space="preserve"> Но работать в проекте мы можем с этими </w:t>
+      </w:r>
+      <w:proofErr w:type="spellStart"/>
+      <w:r>
+        <w:rPr>
+          <w:sz w:val="28"/>
+          <w:lang w:val="en-US"/>
+        </w:rPr>
+        <w:t>DbSet</w:t>
+      </w:r>
+      <w:proofErr w:type="spellEnd"/>
+      <w:r>
+        <w:rPr>
+          <w:sz w:val="28"/>
+        </w:rPr>
+        <w:t>-</w:t>
+      </w:r>
+      <w:proofErr w:type="spellStart"/>
+      <w:r>
+        <w:rPr>
+          <w:sz w:val="28"/>
+        </w:rPr>
+        <w:t>ами</w:t>
+      </w:r>
+      <w:proofErr w:type="spellEnd"/>
+      <w:r>
+        <w:rPr>
+          <w:sz w:val="28"/>
+        </w:rPr>
+        <w:t xml:space="preserve"> по </w:t>
+      </w:r>
+      <w:proofErr w:type="spellStart"/>
+      <w:r>
+        <w:rPr>
+          <w:sz w:val="28"/>
+        </w:rPr>
+        <w:t>отедльности</w:t>
+      </w:r>
+      <w:proofErr w:type="spellEnd"/>
+      <w:r>
+        <w:rPr>
+          <w:sz w:val="28"/>
+        </w:rPr>
+        <w:t>.</w:t>
+      </w:r>
+    </w:p>
+    <w:p>
+      <w:pPr>
+        <w:pStyle w:val="a3"/>
+        <w:numPr>
+          <w:ilvl w:val="0"/>
+          <w:numId w:val="23"/>
+        </w:numPr>
+        <w:rPr>
+          <w:sz w:val="28"/>
+        </w:rPr>
+      </w:pPr>
+      <w:r>
+        <w:rPr>
+          <w:sz w:val="28"/>
+        </w:rPr>
+        <w:t xml:space="preserve">Будет добавлен дополнительный </w:t>
+      </w:r>
+      <w:proofErr w:type="spellStart"/>
+      <w:r>
+        <w:rPr>
+          <w:sz w:val="28"/>
+        </w:rPr>
+        <w:t>readonly</w:t>
+      </w:r>
+      <w:proofErr w:type="spellEnd"/>
+      <w:r>
+        <w:rPr>
+          <w:sz w:val="28"/>
+        </w:rPr>
+        <w:t xml:space="preserve"> столбец – </w:t>
+      </w:r>
+      <w:r>
+        <w:rPr>
+          <w:sz w:val="28"/>
+          <w:lang w:val="en-US"/>
+        </w:rPr>
+        <w:t>Discriminator</w:t>
+      </w:r>
+      <w:r>
+        <w:rPr>
+          <w:sz w:val="28"/>
+        </w:rPr>
+        <w:t xml:space="preserve"> – указывает на тип модели</w:t>
+      </w:r>
+    </w:p>
+    <w:p>
+      <w:pPr>
+        <w:rPr>
+          <w:sz w:val="28"/>
         </w:rPr>
       </w:pPr>
     </w:p>
@@ -1008,6 +1305,7 @@
           <w:b/>
           <w:color w:val="FF0000"/>
           <w:sz w:val="28"/>
+          <w:u w:val="single"/>
           <w:lang w:val="en-US"/>
         </w:rPr>
         <w:t>CRUD</w:t>
@@ -1462,6 +1760,46 @@
         </w:rPr>
         <w:t>(user1, user2)</w:t>
       </w:r>
+    </w:p>
+    <w:p>
+      <w:pPr>
+        <w:rPr>
+          <w:sz w:val="28"/>
+          <w:lang w:val="en-US"/>
+        </w:rPr>
+      </w:pPr>
+    </w:p>
+    <w:p>
+      <w:pPr>
+        <w:rPr>
+          <w:sz w:val="28"/>
+          <w:lang w:val="en-US"/>
+        </w:rPr>
+      </w:pPr>
+    </w:p>
+    <w:p>
+      <w:pPr>
+        <w:rPr>
+          <w:sz w:val="28"/>
+          <w:lang w:val="en-US"/>
+        </w:rPr>
+      </w:pPr>
+    </w:p>
+    <w:p>
+      <w:pPr>
+        <w:rPr>
+          <w:sz w:val="28"/>
+          <w:lang w:val="en-US"/>
+        </w:rPr>
+      </w:pPr>
+    </w:p>
+    <w:p>
+      <w:pPr>
+        <w:rPr>
+          <w:sz w:val="28"/>
+          <w:lang w:val="en-US"/>
+        </w:rPr>
+      </w:pPr>
     </w:p>
     <w:p>
       <w:pPr>
@@ -1481,7 +1819,6 @@
           <w:b/>
           <w:sz w:val="40"/>
         </w:rPr>
-        <w:lastRenderedPageBreak/>
         <w:t>Модели</w:t>
       </w:r>
     </w:p>
@@ -1762,24 +2099,6 @@
     <w:p>
       <w:pPr>
         <w:rPr>
-          <w:i/>
-          <w:sz w:val="28"/>
-          <w:u w:val="single"/>
-        </w:rPr>
-      </w:pPr>
-    </w:p>
-    <w:p>
-      <w:pPr>
-        <w:rPr>
-          <w:i/>
-          <w:sz w:val="28"/>
-          <w:u w:val="single"/>
-        </w:rPr>
-      </w:pPr>
-    </w:p>
-    <w:p>
-      <w:pPr>
-        <w:rPr>
           <w:sz w:val="28"/>
         </w:rPr>
       </w:pPr>
@@ -1811,9 +2130,16 @@
       </w:pPr>
       <w:r>
         <w:rPr>
-          <w:sz w:val="28"/>
-        </w:rPr>
-        <w:t xml:space="preserve">Вручную (заходим и добавляем </w:t>
+          <w:i/>
+          <w:sz w:val="28"/>
+        </w:rPr>
+        <w:t>Вручную</w:t>
+      </w:r>
+      <w:r>
+        <w:rPr>
+          <w:sz w:val="28"/>
+        </w:rPr>
+        <w:t xml:space="preserve"> (заходим и добавляем </w:t>
       </w:r>
       <w:proofErr w:type="gramStart"/>
       <w:r>
@@ -1857,6 +2183,7 @@
       <w:proofErr w:type="spellStart"/>
       <w:r>
         <w:rPr>
+          <w:b/>
           <w:sz w:val="28"/>
           <w:lang w:val="en-US"/>
         </w:rPr>
@@ -1897,6 +2224,7 @@
       <w:proofErr w:type="spellStart"/>
       <w:r>
         <w:rPr>
+          <w:b/>
           <w:sz w:val="28"/>
           <w:lang w:val="en-US"/>
         </w:rPr>
@@ -2236,29 +2564,29 @@
     <w:p>
       <w:pPr>
         <w:rPr>
+          <w:sz w:val="28"/>
+        </w:rPr>
+      </w:pPr>
+      <w:r>
+        <w:rPr>
           <w:b/>
           <w:color w:val="FF0000"/>
           <w:sz w:val="36"/>
           <w:u w:val="single"/>
-        </w:rPr>
-      </w:pPr>
-    </w:p>
-    <w:p>
-      <w:pPr>
+          <w:lang w:val="en-US"/>
+        </w:rPr>
+        <w:lastRenderedPageBreak/>
+        <w:t>Fluent</w:t>
+      </w:r>
+      <w:r>
         <w:rPr>
           <w:b/>
           <w:color w:val="FF0000"/>
           <w:sz w:val="36"/>
           <w:u w:val="single"/>
         </w:rPr>
-      </w:pPr>
-    </w:p>
-    <w:p>
-      <w:pPr>
-        <w:rPr>
-          <w:sz w:val="28"/>
-        </w:rPr>
-      </w:pPr>
+        <w:t xml:space="preserve"> </w:t>
+      </w:r>
       <w:r>
         <w:rPr>
           <w:b/>
@@ -2267,80 +2595,79 @@
           <w:u w:val="single"/>
           <w:lang w:val="en-US"/>
         </w:rPr>
-        <w:t>Fluent</w:t>
-      </w:r>
-      <w:r>
-        <w:rPr>
-          <w:b/>
+        <w:t>API</w:t>
+      </w:r>
+      <w:r>
+        <w:rPr>
           <w:color w:val="FF0000"/>
           <w:sz w:val="36"/>
+        </w:rPr>
+        <w:t xml:space="preserve"> </w:t>
+      </w:r>
+      <w:r>
+        <w:rPr>
+          <w:sz w:val="36"/>
+        </w:rPr>
+        <w:t xml:space="preserve">методы </w:t>
+      </w:r>
+      <w:r>
+        <w:rPr>
+          <w:sz w:val="28"/>
+        </w:rPr>
+        <w:t>(</w:t>
+      </w:r>
+      <w:r>
+        <w:rPr>
+          <w:sz w:val="28"/>
+        </w:rPr>
+        <w:t>в</w:t>
+      </w:r>
+      <w:r>
+        <w:rPr>
+          <w:sz w:val="28"/>
+        </w:rPr>
+        <w:t xml:space="preserve"> </w:t>
+      </w:r>
+      <w:r>
+        <w:rPr>
+          <w:sz w:val="28"/>
+        </w:rPr>
+        <w:t>методе</w:t>
+      </w:r>
+      <w:r>
+        <w:rPr>
+          <w:sz w:val="28"/>
+        </w:rPr>
+        <w:t xml:space="preserve"> </w:t>
+      </w:r>
+      <w:proofErr w:type="spellStart"/>
+      <w:proofErr w:type="gramStart"/>
+      <w:r>
+        <w:rPr>
+          <w:i/>
+          <w:sz w:val="28"/>
           <w:u w:val="single"/>
-        </w:rPr>
-        <w:t xml:space="preserve"> </w:t>
-      </w:r>
-      <w:r>
-        <w:rPr>
-          <w:b/>
-          <w:color w:val="FF0000"/>
-          <w:sz w:val="36"/>
-          <w:u w:val="single"/>
-          <w:lang w:val="en-US"/>
-        </w:rPr>
-        <w:t>API</w:t>
-      </w:r>
-      <w:r>
-        <w:rPr>
-          <w:color w:val="FF0000"/>
-          <w:sz w:val="36"/>
-        </w:rPr>
-        <w:t xml:space="preserve"> </w:t>
-      </w:r>
-      <w:r>
-        <w:rPr>
-          <w:sz w:val="36"/>
-        </w:rPr>
-        <w:t xml:space="preserve">методы </w:t>
-      </w:r>
-      <w:r>
-        <w:rPr>
+          <w:lang w:val="en-US"/>
+        </w:rPr>
+        <w:t>OnModelCreating</w:t>
+      </w:r>
+      <w:proofErr w:type="spellEnd"/>
+      <w:r>
+        <w:rPr>
+          <w:i/>
           <w:sz w:val="28"/>
         </w:rPr>
         <w:t>(</w:t>
       </w:r>
-      <w:r>
-        <w:rPr>
-          <w:sz w:val="28"/>
-        </w:rPr>
-        <w:t>в</w:t>
-      </w:r>
-      <w:r>
-        <w:rPr>
-          <w:sz w:val="28"/>
-        </w:rPr>
-        <w:t xml:space="preserve"> </w:t>
-      </w:r>
-      <w:r>
-        <w:rPr>
-          <w:sz w:val="28"/>
-        </w:rPr>
-        <w:t>методе</w:t>
-      </w:r>
-      <w:r>
-        <w:rPr>
-          <w:sz w:val="28"/>
-        </w:rPr>
-        <w:t xml:space="preserve"> </w:t>
-      </w:r>
-      <w:proofErr w:type="spellStart"/>
-      <w:proofErr w:type="gramStart"/>
+      <w:proofErr w:type="spellStart"/>
+      <w:proofErr w:type="gramEnd"/>
       <w:r>
         <w:rPr>
           <w:i/>
           <w:sz w:val="28"/>
-          <w:u w:val="single"/>
-          <w:lang w:val="en-US"/>
-        </w:rPr>
-        <w:t>OnModelCreating</w:t>
+          <w:lang w:val="en-US"/>
+        </w:rPr>
+        <w:t>ModelBuilder</w:t>
       </w:r>
       <w:proofErr w:type="spellEnd"/>
       <w:r>
@@ -2348,17 +2675,16 @@
           <w:i/>
           <w:sz w:val="28"/>
         </w:rPr>
-        <w:t>(</w:t>
-      </w:r>
-      <w:proofErr w:type="spellStart"/>
-      <w:proofErr w:type="gramEnd"/>
+        <w:t xml:space="preserve"> </w:t>
+      </w:r>
+      <w:proofErr w:type="spellStart"/>
       <w:r>
         <w:rPr>
           <w:i/>
           <w:sz w:val="28"/>
           <w:lang w:val="en-US"/>
         </w:rPr>
-        <w:t>ModelBuilder</w:t>
+        <w:t>mB</w:t>
       </w:r>
       <w:proofErr w:type="spellEnd"/>
       <w:r>
@@ -2366,23 +2692,6 @@
           <w:i/>
           <w:sz w:val="28"/>
         </w:rPr>
-        <w:t xml:space="preserve"> </w:t>
-      </w:r>
-      <w:proofErr w:type="spellStart"/>
-      <w:r>
-        <w:rPr>
-          <w:i/>
-          <w:sz w:val="28"/>
-          <w:lang w:val="en-US"/>
-        </w:rPr>
-        <w:t>mB</w:t>
-      </w:r>
-      <w:proofErr w:type="spellEnd"/>
-      <w:r>
-        <w:rPr>
-          <w:i/>
-          <w:sz w:val="28"/>
-        </w:rPr>
         <w:t>)</w:t>
       </w:r>
       <w:r>
@@ -2396,13 +2705,11 @@
       <w:pPr>
         <w:rPr>
           <w:sz w:val="32"/>
-          <w:lang w:val="en-US"/>
         </w:rPr>
       </w:pPr>
       <w:r>
         <w:rPr>
           <w:sz w:val="32"/>
-          <w:lang w:val="en-US"/>
         </w:rPr>
         <w:t>1)</w:t>
       </w:r>
@@ -2417,7 +2724,6 @@
         <w:rPr>
           <w:sz w:val="32"/>
           <w:u w:val="single"/>
-          <w:lang w:val="en-US"/>
         </w:rPr>
         <w:t xml:space="preserve"> </w:t>
       </w:r>
@@ -2432,7 +2738,6 @@
         <w:rPr>
           <w:sz w:val="32"/>
           <w:u w:val="single"/>
-          <w:lang w:val="en-US"/>
         </w:rPr>
         <w:t xml:space="preserve"> </w:t>
       </w:r>
@@ -2447,7 +2752,6 @@
         <w:rPr>
           <w:sz w:val="32"/>
           <w:u w:val="single"/>
-          <w:lang w:val="en-US"/>
         </w:rPr>
         <w:t xml:space="preserve"> </w:t>
       </w:r>
@@ -2462,7 +2766,6 @@
         <w:rPr>
           <w:sz w:val="32"/>
           <w:u w:val="single"/>
-          <w:lang w:val="en-US"/>
         </w:rPr>
         <w:t>:</w:t>
       </w:r>
@@ -2841,7 +3144,6 @@
         <w:rPr>
           <w:sz w:val="32"/>
         </w:rPr>
-        <w:lastRenderedPageBreak/>
         <w:t xml:space="preserve">2) </w:t>
       </w:r>
       <w:r>
@@ -3420,6 +3722,45 @@
       </w:r>
       <w:r>
         <w:rPr>
+          <w:rFonts w:ascii="Verdana" w:hAnsi="Verdana"/>
+          <w:color w:val="181717"/>
+          <w:shd w:val="clear" w:color="auto" w:fill="FFFFFF"/>
+          <w:lang w:val="en-US"/>
+        </w:rPr>
+        <w:t xml:space="preserve"> </w:t>
+      </w:r>
+      <w:r>
+        <w:rPr>
+          <w:rFonts w:ascii="Verdana" w:hAnsi="Verdana"/>
+          <w:b/>
+          <w:color w:val="FF0000"/>
+          <w:shd w:val="clear" w:color="auto" w:fill="FFFFFF"/>
+          <w:lang w:val="en-US"/>
+        </w:rPr>
+        <w:t>[</w:t>
+      </w:r>
+      <w:r>
+        <w:rPr>
+          <w:rFonts w:ascii="Verdana" w:hAnsi="Verdana"/>
+          <w:b/>
+          <w:color w:val="FF0000"/>
+          <w:shd w:val="clear" w:color="auto" w:fill="FFFFFF"/>
+          <w:lang w:val="en-US"/>
+        </w:rPr>
+        <w:t>composite key</w:t>
+      </w:r>
+      <w:r>
+        <w:rPr>
+          <w:rFonts w:ascii="Verdana" w:hAnsi="Verdana"/>
+          <w:b/>
+          <w:color w:val="FF0000"/>
+          <w:shd w:val="clear" w:color="auto" w:fill="FFFFFF"/>
+          <w:lang w:val="en-US"/>
+        </w:rPr>
+        <w:t>]</w:t>
+      </w:r>
+      <w:r>
+        <w:rPr>
           <w:sz w:val="28"/>
           <w:lang w:val="en-US"/>
         </w:rPr>
@@ -3906,6 +4247,7 @@
           <w:u w:val="single"/>
           <w:lang w:val="en-US"/>
         </w:rPr>
+        <w:lastRenderedPageBreak/>
         <w:t xml:space="preserve">4) </w:t>
       </w:r>
       <w:r>
@@ -4072,28 +4414,20 @@
         <w:rPr>
           <w:sz w:val="32"/>
           <w:u w:val="single"/>
-        </w:rPr>
-      </w:pPr>
-    </w:p>
-    <w:p>
-      <w:pPr>
+          <w:lang w:val="en-US"/>
+        </w:rPr>
+      </w:pPr>
+      <w:r>
         <w:rPr>
           <w:sz w:val="32"/>
           <w:u w:val="single"/>
-          <w:lang w:val="en-US"/>
-        </w:rPr>
-      </w:pPr>
+        </w:rPr>
+        <w:t>5) Если огромный код</w:t>
+      </w:r>
       <w:r>
         <w:rPr>
           <w:sz w:val="32"/>
           <w:u w:val="single"/>
-        </w:rPr>
-        <w:t>5) Если огромный код</w:t>
-      </w:r>
-      <w:r>
-        <w:rPr>
-          <w:sz w:val="32"/>
-          <w:u w:val="single"/>
           <w:lang w:val="en-US"/>
         </w:rPr>
         <w:t>:</w:t>
@@ -4424,6 +4758,27 @@
         </w:rPr>
         <w:t>())</w:t>
       </w:r>
+    </w:p>
+    <w:p>
+      <w:pPr>
+        <w:rPr>
+          <w:sz w:val="28"/>
+        </w:rPr>
+      </w:pPr>
+    </w:p>
+    <w:p>
+      <w:pPr>
+        <w:rPr>
+          <w:sz w:val="28"/>
+        </w:rPr>
+      </w:pPr>
+    </w:p>
+    <w:p>
+      <w:pPr>
+        <w:rPr>
+          <w:sz w:val="28"/>
+        </w:rPr>
+      </w:pPr>
     </w:p>
     <w:p>
       <w:pPr>
@@ -4443,7 +4798,6 @@
           <w:b/>
           <w:sz w:val="40"/>
         </w:rPr>
-        <w:lastRenderedPageBreak/>
         <w:t>Отношения между моделями</w:t>
       </w:r>
     </w:p>
@@ -4468,6 +4822,65 @@
           <w:sz w:val="28"/>
         </w:rPr>
         <w:t>авигационное свойство</w:t>
+      </w:r>
+      <w:r>
+        <w:rPr>
+          <w:b/>
+          <w:color w:val="FF0000"/>
+          <w:sz w:val="28"/>
+        </w:rPr>
+        <w:t xml:space="preserve"> [</w:t>
+      </w:r>
+      <w:r>
+        <w:rPr>
+          <w:b/>
+          <w:color w:val="FF0000"/>
+          <w:sz w:val="28"/>
+          <w:lang w:val="en-US"/>
+        </w:rPr>
+        <w:t>Reference</w:t>
+      </w:r>
+      <w:r>
+        <w:rPr>
+          <w:b/>
+          <w:color w:val="FF0000"/>
+          <w:sz w:val="28"/>
+        </w:rPr>
+        <w:t xml:space="preserve"> </w:t>
+      </w:r>
+      <w:r>
+        <w:rPr>
+          <w:b/>
+          <w:color w:val="FF0000"/>
+          <w:sz w:val="28"/>
+          <w:lang w:val="en-US"/>
+        </w:rPr>
+        <w:t>navigation</w:t>
+      </w:r>
+      <w:r>
+        <w:rPr>
+          <w:b/>
+          <w:color w:val="FF0000"/>
+          <w:sz w:val="28"/>
+        </w:rPr>
+        <w:t xml:space="preserve"> </w:t>
+      </w:r>
+      <w:r>
+        <w:rPr>
+          <w:b/>
+          <w:color w:val="FF0000"/>
+          <w:sz w:val="28"/>
+          <w:lang w:val="en-US"/>
+        </w:rPr>
+        <w:t>property</w:t>
+      </w:r>
+      <w:r>
+        <w:rPr>
+          <w:b/>
+          <w:color w:val="FF0000"/>
+          <w:sz w:val="28"/>
+        </w:rPr>
+        <w:t>]</w:t>
       </w:r>
       <w:r>
         <w:rPr>
@@ -4725,38 +5138,111 @@
     <w:p>
       <w:pPr>
         <w:rPr>
+          <w:sz w:val="28"/>
+        </w:rPr>
+      </w:pPr>
+      <w:r>
+        <w:rPr>
           <w:b/>
           <w:color w:val="FF0000"/>
           <w:sz w:val="28"/>
         </w:rPr>
-      </w:pPr>
-    </w:p>
-    <w:p>
-      <w:pPr>
-        <w:rPr>
-          <w:sz w:val="28"/>
-        </w:rPr>
-      </w:pPr>
+        <w:t>Внешний ключ</w:t>
+      </w:r>
       <w:r>
         <w:rPr>
           <w:b/>
           <w:color w:val="FF0000"/>
           <w:sz w:val="28"/>
         </w:rPr>
-        <w:t>Внешний ключ</w:t>
-      </w:r>
-      <w:r>
-        <w:rPr>
+        <w:t xml:space="preserve"> </w:t>
+      </w:r>
+      <w:r>
+        <w:rPr>
+          <w:b/>
           <w:color w:val="FF0000"/>
           <w:sz w:val="28"/>
         </w:rPr>
-        <w:t xml:space="preserve"> </w:t>
-      </w:r>
-      <w:r>
-        <w:rPr>
-          <w:sz w:val="28"/>
-        </w:rPr>
-        <w:t xml:space="preserve">– свойство в зависимой сущности, предназначенное для хранения </w:t>
+        <w:t>[</w:t>
+      </w:r>
+      <w:proofErr w:type="spellStart"/>
+      <w:r>
+        <w:rPr>
+          <w:b/>
+          <w:color w:val="FF0000"/>
+          <w:sz w:val="28"/>
+        </w:rPr>
+        <w:t>Foreign</w:t>
+      </w:r>
+      <w:proofErr w:type="spellEnd"/>
+      <w:r>
+        <w:rPr>
+          <w:b/>
+          <w:color w:val="FF0000"/>
+          <w:sz w:val="28"/>
+        </w:rPr>
+        <w:t xml:space="preserve"> </w:t>
+      </w:r>
+      <w:proofErr w:type="spellStart"/>
+      <w:r>
+        <w:rPr>
+          <w:b/>
+          <w:color w:val="FF0000"/>
+          <w:sz w:val="28"/>
+        </w:rPr>
+        <w:t>Key</w:t>
+      </w:r>
+      <w:proofErr w:type="spellEnd"/>
+      <w:r>
+        <w:rPr>
+          <w:b/>
+          <w:color w:val="FF0000"/>
+          <w:sz w:val="28"/>
+        </w:rPr>
+        <w:t>]</w:t>
+      </w:r>
+      <w:r>
+        <w:rPr>
+          <w:color w:val="FF0000"/>
+          <w:sz w:val="28"/>
+        </w:rPr>
+        <w:t xml:space="preserve"> </w:t>
+      </w:r>
+      <w:r>
+        <w:rPr>
+          <w:sz w:val="28"/>
+        </w:rPr>
+        <w:t>– свойство в зависимой</w:t>
+      </w:r>
+      <w:r>
+        <w:rPr>
+          <w:sz w:val="28"/>
+        </w:rPr>
+        <w:t>[</w:t>
+      </w:r>
+      <w:proofErr w:type="spellStart"/>
+      <w:r>
+        <w:rPr>
+          <w:rFonts w:ascii="Verdana" w:hAnsi="Verdana"/>
+          <w:color w:val="181717"/>
+          <w:shd w:val="clear" w:color="auto" w:fill="FFFFFF"/>
+        </w:rPr>
+        <w:t>dependent</w:t>
+      </w:r>
+      <w:proofErr w:type="spellEnd"/>
+      <w:r>
+        <w:rPr>
+          <w:rFonts w:ascii="Verdana" w:hAnsi="Verdana"/>
+          <w:color w:val="181717"/>
+          <w:shd w:val="clear" w:color="auto" w:fill="FFFFFF"/>
+        </w:rPr>
+        <w:t>]</w:t>
+      </w:r>
+      <w:r>
+        <w:rPr>
+          <w:sz w:val="28"/>
+        </w:rPr>
+        <w:t xml:space="preserve"> сущности, предназначенное для хранения </w:t>
       </w:r>
       <w:r>
         <w:rPr>
@@ -4767,9 +5253,100 @@
       </w:r>
       <w:r>
         <w:rPr>
-          <w:sz w:val="28"/>
-        </w:rPr>
-        <w:t xml:space="preserve"> главной сущности </w:t>
+          <w:i/>
+          <w:sz w:val="28"/>
+        </w:rPr>
+        <w:t xml:space="preserve"> </w:t>
+      </w:r>
+      <w:r>
+        <w:rPr>
+          <w:b/>
+          <w:i/>
+          <w:sz w:val="28"/>
+        </w:rPr>
+        <w:t>[</w:t>
+      </w:r>
+      <w:r>
+        <w:rPr>
+          <w:b/>
+          <w:i/>
+          <w:sz w:val="28"/>
+          <w:lang w:val="en-US"/>
+        </w:rPr>
+        <w:t>Primary</w:t>
+      </w:r>
+      <w:r>
+        <w:rPr>
+          <w:b/>
+          <w:i/>
+          <w:sz w:val="28"/>
+        </w:rPr>
+        <w:t xml:space="preserve"> </w:t>
+      </w:r>
+      <w:proofErr w:type="gramStart"/>
+      <w:r>
+        <w:rPr>
+          <w:b/>
+          <w:i/>
+          <w:sz w:val="28"/>
+          <w:lang w:val="en-US"/>
+        </w:rPr>
+        <w:t>Key</w:t>
+      </w:r>
+      <w:r>
+        <w:rPr>
+          <w:b/>
+          <w:i/>
+          <w:sz w:val="28"/>
+        </w:rPr>
+        <w:t>]</w:t>
+      </w:r>
+      <w:r>
+        <w:rPr>
+          <w:sz w:val="28"/>
+        </w:rPr>
+        <w:t xml:space="preserve"> </w:t>
+      </w:r>
+      <w:r>
+        <w:rPr>
+          <w:sz w:val="28"/>
+        </w:rPr>
+        <w:t xml:space="preserve"> </w:t>
+      </w:r>
+      <w:r>
+        <w:rPr>
+          <w:sz w:val="28"/>
+        </w:rPr>
+        <w:t>главной</w:t>
+      </w:r>
+      <w:proofErr w:type="gramEnd"/>
+      <w:r>
+        <w:rPr>
+          <w:sz w:val="28"/>
+        </w:rPr>
+        <w:t>[</w:t>
+      </w:r>
+      <w:proofErr w:type="spellStart"/>
+      <w:r>
+        <w:rPr>
+          <w:rFonts w:ascii="Verdana" w:hAnsi="Verdana"/>
+          <w:color w:val="181717"/>
+          <w:shd w:val="clear" w:color="auto" w:fill="FFFFFF"/>
+        </w:rPr>
+        <w:t>principal</w:t>
+      </w:r>
+      <w:proofErr w:type="spellEnd"/>
+      <w:r>
+        <w:rPr>
+          <w:sz w:val="28"/>
+        </w:rPr>
+        <w:t>]</w:t>
+      </w:r>
+      <w:r>
+        <w:rPr>
+          <w:sz w:val="28"/>
+        </w:rPr>
+        <w:t xml:space="preserve"> сущности </w:t>
       </w:r>
       <w:r>
         <w:rPr>
@@ -4831,16 +5408,24 @@
           <w:rFonts w:eastAsiaTheme="minorHAnsi"/>
           <w:color w:val="000000"/>
         </w:rPr>
-        <w:t xml:space="preserve"> </w:t>
-      </w:r>
-      <w:proofErr w:type="gramStart"/>
+        <w:t xml:space="preserve"> { </w:t>
+      </w:r>
+      <w:proofErr w:type="spellStart"/>
+      <w:r>
+        <w:rPr>
+          <w:rStyle w:val="HTML"/>
+          <w:rFonts w:eastAsiaTheme="minorHAnsi"/>
+        </w:rPr>
+        <w:t>get</w:t>
+      </w:r>
+      <w:proofErr w:type="spellEnd"/>
       <w:r>
         <w:rPr>
           <w:rStyle w:val="HTML"/>
           <w:rFonts w:eastAsiaTheme="minorHAnsi"/>
           <w:color w:val="000000"/>
         </w:rPr>
-        <w:t xml:space="preserve">{ </w:t>
+        <w:t xml:space="preserve">; </w:t>
       </w:r>
       <w:proofErr w:type="spellStart"/>
       <w:r>
@@ -4848,42 +5433,16 @@
           <w:rStyle w:val="HTML"/>
           <w:rFonts w:eastAsiaTheme="minorHAnsi"/>
         </w:rPr>
-        <w:t>get</w:t>
-      </w:r>
-      <w:proofErr w:type="spellEnd"/>
-      <w:proofErr w:type="gramEnd"/>
+        <w:t>set</w:t>
+      </w:r>
+      <w:proofErr w:type="spellEnd"/>
       <w:r>
         <w:rPr>
           <w:rStyle w:val="HTML"/>
           <w:rFonts w:eastAsiaTheme="minorHAnsi"/>
           <w:color w:val="000000"/>
         </w:rPr>
-        <w:t xml:space="preserve">; </w:t>
-      </w:r>
-      <w:proofErr w:type="spellStart"/>
-      <w:r>
-        <w:rPr>
-          <w:rStyle w:val="HTML"/>
-          <w:rFonts w:eastAsiaTheme="minorHAnsi"/>
-        </w:rPr>
-        <w:t>set</w:t>
-      </w:r>
-      <w:proofErr w:type="spellEnd"/>
-      <w:r>
-        <w:rPr>
-          <w:rStyle w:val="HTML"/>
-          <w:rFonts w:eastAsiaTheme="minorHAnsi"/>
-          <w:color w:val="000000"/>
-        </w:rPr>
-        <w:t>;</w:t>
-      </w:r>
-      <w:r>
-        <w:rPr>
-          <w:rStyle w:val="HTML"/>
-          <w:rFonts w:eastAsiaTheme="minorHAnsi"/>
-          <w:color w:val="000000"/>
-        </w:rPr>
-        <w:t>}</w:t>
+        <w:t>;}</w:t>
       </w:r>
       <w:r>
         <w:rPr>
@@ -5139,14 +5698,7 @@
         <w:rPr>
           <w:sz w:val="28"/>
         </w:rPr>
-        <w:t xml:space="preserve">орой производится </w:t>
-      </w:r>
-      <w:proofErr w:type="spellStart"/>
-      <w:r>
-        <w:rPr>
-          <w:sz w:val="28"/>
-        </w:rPr>
-        <w:t>конфигурация</w:t>
+        <w:t>орой производится конфигурация</w:t>
       </w:r>
     </w:p>
     <w:p>
@@ -5160,6 +5712,7 @@
           <w:sz w:val="28"/>
         </w:rPr>
       </w:pPr>
+      <w:proofErr w:type="spellStart"/>
       <w:r>
         <w:rPr>
           <w:b/>
@@ -5368,30 +5921,89 @@
           <w:sz w:val="20"/>
           <w:lang w:val="en-US"/>
         </w:rPr>
-        <w:t>&lt;User&gt;()</w:t>
-      </w:r>
-      <w:r>
-        <w:rPr>
+        <w:t>&lt;User&gt;().</w:t>
+      </w:r>
+      <w:proofErr w:type="spellStart"/>
+      <w:r>
+        <w:rPr>
+          <w:b/>
           <w:sz w:val="20"/>
           <w:lang w:val="en-US"/>
         </w:rPr>
-        <w:t>.</w:t>
-      </w:r>
-      <w:proofErr w:type="spellStart"/>
-      <w:r>
-        <w:rPr>
-          <w:b/>
+        <w:t>HasOne</w:t>
+      </w:r>
+      <w:proofErr w:type="spellEnd"/>
+      <w:r>
+        <w:rPr>
           <w:sz w:val="20"/>
           <w:lang w:val="en-US"/>
         </w:rPr>
-        <w:t>HasOne</w:t>
-      </w:r>
-      <w:proofErr w:type="spellEnd"/>
+        <w:t xml:space="preserve">(p =&gt; </w:t>
+      </w:r>
+      <w:proofErr w:type="spellStart"/>
       <w:r>
         <w:rPr>
           <w:sz w:val="20"/>
           <w:lang w:val="en-US"/>
         </w:rPr>
+        <w:t>p.Company</w:t>
+      </w:r>
+      <w:proofErr w:type="spellEnd"/>
+      <w:r>
+        <w:rPr>
+          <w:sz w:val="20"/>
+          <w:lang w:val="en-US"/>
+        </w:rPr>
+        <w:t>).</w:t>
+      </w:r>
+      <w:proofErr w:type="spellStart"/>
+      <w:r>
+        <w:rPr>
+          <w:b/>
+          <w:sz w:val="20"/>
+          <w:lang w:val="en-US"/>
+        </w:rPr>
+        <w:t>WithMany</w:t>
+      </w:r>
+      <w:proofErr w:type="spellEnd"/>
+      <w:r>
+        <w:rPr>
+          <w:sz w:val="20"/>
+          <w:lang w:val="en-US"/>
+        </w:rPr>
+        <w:t xml:space="preserve">(t =&gt; </w:t>
+      </w:r>
+      <w:proofErr w:type="spellStart"/>
+      <w:r>
+        <w:rPr>
+          <w:sz w:val="20"/>
+          <w:lang w:val="en-US"/>
+        </w:rPr>
+        <w:t>t.Users</w:t>
+      </w:r>
+      <w:proofErr w:type="spellEnd"/>
+      <w:r>
+        <w:rPr>
+          <w:sz w:val="20"/>
+          <w:lang w:val="en-US"/>
+        </w:rPr>
+        <w:t>).</w:t>
+      </w:r>
+      <w:proofErr w:type="spellStart"/>
+      <w:r>
+        <w:rPr>
+          <w:b/>
+          <w:sz w:val="20"/>
+          <w:lang w:val="en-US"/>
+        </w:rPr>
+        <w:t>HasForeignKey</w:t>
+      </w:r>
+      <w:proofErr w:type="spellEnd"/>
+      <w:r>
+        <w:rPr>
+          <w:sz w:val="20"/>
+          <w:lang w:val="en-US"/>
+        </w:rPr>
         <w:t xml:space="preserve">(p =&gt; </w:t>
       </w:r>
       <w:proofErr w:type="spellStart"/>
@@ -5400,106 +6012,9 @@
           <w:sz w:val="20"/>
           <w:lang w:val="en-US"/>
         </w:rPr>
-        <w:t>p.Company</w:t>
-      </w:r>
-      <w:proofErr w:type="spellEnd"/>
-      <w:r>
-        <w:rPr>
-          <w:sz w:val="20"/>
-          <w:lang w:val="en-US"/>
-        </w:rPr>
-        <w:t>).</w:t>
-      </w:r>
-      <w:proofErr w:type="spellStart"/>
-      <w:r>
-        <w:rPr>
-          <w:b/>
-          <w:sz w:val="20"/>
-          <w:lang w:val="en-US"/>
-        </w:rPr>
-        <w:t>WithMany</w:t>
-      </w:r>
-      <w:proofErr w:type="spellEnd"/>
-      <w:r>
-        <w:rPr>
-          <w:sz w:val="20"/>
-          <w:lang w:val="en-US"/>
-        </w:rPr>
-        <w:t xml:space="preserve">(t =&gt; </w:t>
-      </w:r>
-      <w:proofErr w:type="spellStart"/>
-      <w:r>
-        <w:rPr>
-          <w:sz w:val="20"/>
-          <w:lang w:val="en-US"/>
-        </w:rPr>
-        <w:t>t.Users</w:t>
-      </w:r>
-      <w:proofErr w:type="spellEnd"/>
-      <w:r>
-        <w:rPr>
-          <w:sz w:val="20"/>
-          <w:lang w:val="en-US"/>
-        </w:rPr>
-        <w:t>).</w:t>
-      </w:r>
-      <w:proofErr w:type="spellStart"/>
-      <w:r>
-        <w:rPr>
-          <w:b/>
-          <w:sz w:val="20"/>
-          <w:lang w:val="en-US"/>
-        </w:rPr>
-        <w:t>HasFo</w:t>
-      </w:r>
-      <w:r>
-        <w:rPr>
-          <w:b/>
-          <w:sz w:val="20"/>
-          <w:lang w:val="en-US"/>
-        </w:rPr>
-        <w:t>reignKey</w:t>
-      </w:r>
-      <w:proofErr w:type="spellEnd"/>
-      <w:r>
-        <w:rPr>
-          <w:sz w:val="20"/>
-          <w:lang w:val="en-US"/>
-        </w:rPr>
-        <w:t xml:space="preserve">(p =&gt; </w:t>
-      </w:r>
-      <w:proofErr w:type="spellStart"/>
-      <w:r>
-        <w:rPr>
-          <w:sz w:val="20"/>
-          <w:lang w:val="en-US"/>
-        </w:rPr>
         <w:t>p.CompanyInfoKey</w:t>
       </w:r>
       <w:proofErr w:type="spellEnd"/>
-      <w:r>
-        <w:rPr>
-          <w:sz w:val="20"/>
-          <w:lang w:val="en-US"/>
-        </w:rPr>
-        <w:t>)</w:t>
-      </w:r>
-    </w:p>
-    <w:p>
-      <w:pPr>
-        <w:rPr>
-          <w:sz w:val="20"/>
-          <w:lang w:val="en-US"/>
-        </w:rPr>
-      </w:pPr>
-    </w:p>
-    <w:p>
-      <w:pPr>
-        <w:rPr>
-          <w:sz w:val="20"/>
-          <w:lang w:val="en-US"/>
-        </w:rPr>
-      </w:pPr>
     </w:p>
     <w:p>
       <w:pPr>
@@ -5513,6 +6028,7 @@
           <w:sz w:val="28"/>
           <w:u w:val="single"/>
         </w:rPr>
+        <w:lastRenderedPageBreak/>
         <w:t>Поведение</w:t>
       </w:r>
       <w:r>
@@ -5816,13 +6332,7 @@
         <w:rPr>
           <w:lang w:val="en-US"/>
         </w:rPr>
-        <w:t>mb</w:t>
-      </w:r>
-      <w:r>
-        <w:rPr>
-          <w:lang w:val="en-US"/>
-        </w:rPr>
-        <w:t>.Entity</w:t>
+        <w:t>mb.Entity</w:t>
       </w:r>
       <w:proofErr w:type="spellEnd"/>
       <w:proofErr w:type="gramEnd"/>
@@ -5894,14 +6404,7 @@
           <w:b/>
           <w:lang w:val="en-US"/>
         </w:rPr>
-        <w:t>O</w:t>
-      </w:r>
-      <w:r>
-        <w:rPr>
-          <w:b/>
-          <w:lang w:val="en-US"/>
-        </w:rPr>
-        <w:t>nDelete</w:t>
+        <w:t>OnDelete</w:t>
       </w:r>
       <w:proofErr w:type="spellEnd"/>
       <w:r>
@@ -5935,16 +6438,24 @@
     <w:p>
       <w:pPr>
         <w:rPr>
-          <w:sz w:val="28"/>
-        </w:rPr>
-      </w:pPr>
-      <w:r>
-        <w:rPr>
           <w:b/>
           <w:sz w:val="28"/>
           <w:u w:val="single"/>
         </w:rPr>
-        <w:lastRenderedPageBreak/>
+      </w:pPr>
+    </w:p>
+    <w:p>
+      <w:pPr>
+        <w:rPr>
+          <w:sz w:val="28"/>
+        </w:rPr>
+      </w:pPr>
+      <w:r>
+        <w:rPr>
+          <w:b/>
+          <w:sz w:val="28"/>
+          <w:u w:val="single"/>
+        </w:rPr>
         <w:t>Загрузка связанных данных</w:t>
       </w:r>
       <w:r>
@@ -6538,6 +7049,16 @@
           <w:szCs w:val="20"/>
           <w:lang w:eastAsia="ru-RU"/>
         </w:rPr>
+        <w:t>)</w:t>
+      </w:r>
+      <w:r>
+        <w:rPr>
+          <w:rFonts w:ascii="Courier New" w:eastAsia="Times New Roman" w:hAnsi="Courier New" w:cs="Courier New"/>
+          <w:color w:val="000000"/>
+          <w:sz w:val="16"/>
+          <w:szCs w:val="20"/>
+          <w:lang w:eastAsia="ru-RU"/>
+        </w:rPr>
         <w:t xml:space="preserve"> //к компании добавляем страну </w:t>
       </w:r>
     </w:p>
@@ -7267,6 +7788,7 @@
       <w:pPr>
         <w:rPr>
           <w:sz w:val="28"/>
+          <w:lang w:val="en-US"/>
         </w:rPr>
       </w:pPr>
       <w:proofErr w:type="spellStart"/>
@@ -7387,6 +7909,7 @@
           <w:sz w:val="36"/>
           <w:lang w:val="en-US"/>
         </w:rPr>
+        <w:lastRenderedPageBreak/>
         <w:t>Lazy</w:t>
       </w:r>
       <w:r>
@@ -7550,6 +8073,7 @@
     </w:p>
     <w:p>
       <w:pPr>
+        <w:ind w:left="12" w:firstLine="708"/>
         <w:rPr>
           <w:sz w:val="28"/>
           <w:lang w:val="en-US"/>
@@ -7693,7 +8217,20 @@
         <w:rPr>
           <w:sz w:val="28"/>
         </w:rPr>
-        <w:t xml:space="preserve"> использует синхронную загрузку. Поэто</w:t>
+        <w:t xml:space="preserve"> использует </w:t>
+      </w:r>
+      <w:r>
+        <w:rPr>
+          <w:i/>
+          <w:sz w:val="28"/>
+        </w:rPr>
+        <w:t>синхронную</w:t>
+      </w:r>
+      <w:r>
+        <w:rPr>
+          <w:sz w:val="28"/>
+        </w:rPr>
+        <w:t xml:space="preserve"> загрузку. Поэто</w:t>
       </w:r>
       <w:r>
         <w:rPr>
@@ -7710,13 +8247,30 @@
           <w:u w:val="single"/>
         </w:rPr>
       </w:pPr>
-      <w:r>
+    </w:p>
+    <w:p>
+      <w:pPr>
         <w:rPr>
           <w:b/>
           <w:sz w:val="32"/>
           <w:u w:val="single"/>
         </w:rPr>
-        <w:lastRenderedPageBreak/>
+      </w:pPr>
+    </w:p>
+    <w:p>
+      <w:pPr>
+        <w:rPr>
+          <w:b/>
+          <w:sz w:val="32"/>
+          <w:u w:val="single"/>
+        </w:rPr>
+      </w:pPr>
+      <w:r>
+        <w:rPr>
+          <w:b/>
+          <w:sz w:val="32"/>
+          <w:u w:val="single"/>
+        </w:rPr>
         <w:t>Отношения:</w:t>
       </w:r>
     </w:p>
@@ -7752,7 +8306,46 @@
         <w:rPr>
           <w:sz w:val="28"/>
         </w:rPr>
-        <w:t xml:space="preserve">-У какой модели явно прописано свойство </w:t>
+        <w:t>-</w:t>
+      </w:r>
+      <w:r>
+        <w:rPr>
+          <w:i/>
+          <w:sz w:val="28"/>
+        </w:rPr>
+        <w:t>Структура</w:t>
+      </w:r>
+      <w:r>
+        <w:rPr>
+          <w:sz w:val="28"/>
+        </w:rPr>
+        <w:t xml:space="preserve">: </w:t>
+      </w:r>
+      <w:r>
+        <w:rPr>
+          <w:sz w:val="28"/>
+        </w:rPr>
+        <w:t xml:space="preserve">навигационные свойства </w:t>
+      </w:r>
+      <w:r>
+        <w:rPr>
+          <w:b/>
+          <w:sz w:val="28"/>
+          <w:u w:val="single"/>
+        </w:rPr>
+        <w:t>обязаны</w:t>
+      </w:r>
+      <w:r>
+        <w:rPr>
+          <w:sz w:val="28"/>
+        </w:rPr>
+        <w:t xml:space="preserve"> быть у обеих моделей. </w:t>
+      </w:r>
+      <w:r>
+        <w:rPr>
+          <w:sz w:val="28"/>
+        </w:rPr>
+        <w:t xml:space="preserve">У какой модели явно прописано свойство </w:t>
       </w:r>
       <w:r>
         <w:rPr>
@@ -7773,6 +8366,76 @@
           <w:sz w:val="28"/>
         </w:rPr>
         <w:t>зависимой</w:t>
+      </w:r>
+      <w:r>
+        <w:rPr>
+          <w:b/>
+          <w:sz w:val="28"/>
+        </w:rPr>
+        <w:t xml:space="preserve">. </w:t>
+      </w:r>
+    </w:p>
+    <w:p>
+      <w:pPr>
+        <w:rPr>
+          <w:sz w:val="28"/>
+        </w:rPr>
+      </w:pPr>
+      <w:r>
+        <w:rPr>
+          <w:b/>
+          <w:sz w:val="28"/>
+        </w:rPr>
+        <w:t>-</w:t>
+      </w:r>
+      <w:r>
+        <w:rPr>
+          <w:sz w:val="28"/>
+        </w:rPr>
+        <w:t xml:space="preserve">на основе </w:t>
+      </w:r>
+      <w:r>
+        <w:rPr>
+          <w:sz w:val="28"/>
+        </w:rPr>
+        <w:t>внешнего</w:t>
+      </w:r>
+      <w:r>
+        <w:rPr>
+          <w:sz w:val="28"/>
+        </w:rPr>
+        <w:t xml:space="preserve"> ключа создаётся </w:t>
+      </w:r>
+      <w:r>
+        <w:rPr>
+          <w:b/>
+          <w:sz w:val="28"/>
+        </w:rPr>
+        <w:t>индекс</w:t>
+      </w:r>
+      <w:r>
+        <w:rPr>
+          <w:sz w:val="28"/>
+        </w:rPr>
+        <w:t xml:space="preserve">, </w:t>
+      </w:r>
+      <w:r>
+        <w:rPr>
+          <w:sz w:val="28"/>
+        </w:rPr>
+        <w:t>уникаль</w:t>
+      </w:r>
+      <w:r>
+        <w:rPr>
+          <w:sz w:val="28"/>
+        </w:rPr>
+        <w:t>н</w:t>
+      </w:r>
+      <w:r>
+        <w:rPr>
+          <w:sz w:val="28"/>
+        </w:rPr>
+        <w:t>ый для каждого</w:t>
       </w:r>
     </w:p>
     <w:p>
@@ -7901,9 +8564,19 @@
           <w:szCs w:val="20"/>
           <w:lang w:val="en-US" w:eastAsia="ru-RU"/>
         </w:rPr>
-        <w:t>modelBuilder.Entity</w:t>
-      </w:r>
-      <w:proofErr w:type="spellEnd"/>
+        <w:t>modelBuilder</w:t>
+      </w:r>
+      <w:proofErr w:type="spellEnd"/>
+      <w:r>
+        <w:rPr>
+          <w:rFonts w:ascii="Courier New" w:eastAsia="Times New Roman" w:hAnsi="Courier New" w:cs="Courier New"/>
+          <w:color w:val="000000"/>
+          <w:sz w:val="18"/>
+          <w:szCs w:val="20"/>
+          <w:lang w:eastAsia="ru-RU"/>
+        </w:rPr>
+        <w:t>.</w:t>
+      </w:r>
       <w:r>
         <w:rPr>
           <w:rFonts w:ascii="Courier New" w:eastAsia="Times New Roman" w:hAnsi="Courier New" w:cs="Courier New"/>
@@ -7912,9 +8585,18 @@
           <w:szCs w:val="20"/>
           <w:lang w:val="en-US" w:eastAsia="ru-RU"/>
         </w:rPr>
-        <w:t>&lt;User&gt;(</w:t>
-      </w:r>
-      <w:proofErr w:type="gramStart"/>
+        <w:t>Entity</w:t>
+      </w:r>
+      <w:r>
+        <w:rPr>
+          <w:rFonts w:ascii="Courier New" w:eastAsia="Times New Roman" w:hAnsi="Courier New" w:cs="Courier New"/>
+          <w:color w:val="000000"/>
+          <w:sz w:val="18"/>
+          <w:szCs w:val="20"/>
+          <w:lang w:eastAsia="ru-RU"/>
+        </w:rPr>
+        <w:t>&lt;</w:t>
+      </w:r>
       <w:r>
         <w:rPr>
           <w:rFonts w:ascii="Courier New" w:eastAsia="Times New Roman" w:hAnsi="Courier New" w:cs="Courier New"/>
@@ -7923,6 +8605,27 @@
           <w:szCs w:val="20"/>
           <w:lang w:val="en-US" w:eastAsia="ru-RU"/>
         </w:rPr>
+        <w:t>User</w:t>
+      </w:r>
+      <w:r>
+        <w:rPr>
+          <w:rFonts w:ascii="Courier New" w:eastAsia="Times New Roman" w:hAnsi="Courier New" w:cs="Courier New"/>
+          <w:color w:val="000000"/>
+          <w:sz w:val="18"/>
+          <w:szCs w:val="20"/>
+          <w:lang w:eastAsia="ru-RU"/>
+        </w:rPr>
+        <w:t>&gt;(</w:t>
+      </w:r>
+      <w:proofErr w:type="gramStart"/>
+      <w:r>
+        <w:rPr>
+          <w:rFonts w:ascii="Courier New" w:eastAsia="Times New Roman" w:hAnsi="Courier New" w:cs="Courier New"/>
+          <w:color w:val="000000"/>
+          <w:sz w:val="18"/>
+          <w:szCs w:val="20"/>
+          <w:lang w:eastAsia="ru-RU"/>
+        </w:rPr>
         <w:t>).</w:t>
       </w:r>
       <w:proofErr w:type="spellStart"/>
@@ -7944,9 +8647,19 @@
           <w:color w:val="000000"/>
           <w:sz w:val="18"/>
           <w:szCs w:val="20"/>
+          <w:lang w:eastAsia="ru-RU"/>
+        </w:rPr>
+        <w:t>("</w:t>
+      </w:r>
+      <w:r>
+        <w:rPr>
+          <w:rFonts w:ascii="Courier New" w:eastAsia="Times New Roman" w:hAnsi="Courier New" w:cs="Courier New"/>
+          <w:color w:val="000000"/>
+          <w:sz w:val="18"/>
+          <w:szCs w:val="20"/>
           <w:lang w:val="en-US" w:eastAsia="ru-RU"/>
         </w:rPr>
-        <w:t>("Users");</w:t>
+        <w:t>Users");</w:t>
       </w:r>
     </w:p>
     <w:p>
@@ -8079,6 +8792,18 @@
     </w:p>
     <w:p>
       <w:pPr>
+        <w:spacing w:after="0" w:line="293" w:lineRule="atLeast"/>
+        <w:rPr>
+          <w:rFonts w:ascii="Consolas" w:eastAsia="Times New Roman" w:hAnsi="Consolas" w:cs="Times New Roman"/>
+          <w:color w:val="000000"/>
+          <w:sz w:val="28"/>
+          <w:szCs w:val="20"/>
+          <w:lang w:eastAsia="ru-RU"/>
+        </w:rPr>
+      </w:pPr>
+    </w:p>
+    <w:p>
+      <w:pPr>
         <w:rPr>
           <w:sz w:val="28"/>
         </w:rPr>
@@ -8100,21 +8825,173 @@
       <w:pPr>
         <w:rPr>
           <w:sz w:val="28"/>
-          <w:lang w:val="en-US"/>
-        </w:rPr>
-      </w:pPr>
-      <w:r>
-        <w:rPr>
-          <w:sz w:val="28"/>
-          <w:lang w:val="en-US"/>
+        </w:rPr>
+      </w:pPr>
+      <w:r>
+        <w:rPr>
+          <w:sz w:val="28"/>
         </w:rPr>
         <w:t>-</w:t>
       </w:r>
-      <w:proofErr w:type="spellStart"/>
-      <w:r>
-        <w:rPr>
-          <w:sz w:val="28"/>
-          <w:lang w:val="en-US"/>
+      <w:r>
+        <w:rPr>
+          <w:i/>
+          <w:sz w:val="28"/>
+        </w:rPr>
+        <w:t>Структура</w:t>
+      </w:r>
+      <w:r>
+        <w:rPr>
+          <w:sz w:val="28"/>
+        </w:rPr>
+        <w:t xml:space="preserve">: </w:t>
+      </w:r>
+      <w:proofErr w:type="spellStart"/>
+      <w:r>
+        <w:rPr>
+          <w:sz w:val="28"/>
+        </w:rPr>
+        <w:t>нав</w:t>
+      </w:r>
+      <w:proofErr w:type="spellEnd"/>
+      <w:r>
+        <w:rPr>
+          <w:sz w:val="28"/>
+        </w:rPr>
+        <w:t>. свойств</w:t>
+      </w:r>
+      <w:r>
+        <w:rPr>
+          <w:sz w:val="28"/>
+          <w:u w:val="single"/>
+        </w:rPr>
+        <w:t>о</w:t>
+      </w:r>
+      <w:r>
+        <w:rPr>
+          <w:sz w:val="28"/>
+        </w:rPr>
+        <w:t xml:space="preserve"> в </w:t>
+      </w:r>
+      <w:r>
+        <w:rPr>
+          <w:b/>
+          <w:sz w:val="28"/>
+        </w:rPr>
+        <w:t>одной из двух</w:t>
+      </w:r>
+      <w:r>
+        <w:rPr>
+          <w:sz w:val="28"/>
+        </w:rPr>
+        <w:t xml:space="preserve"> моделей, </w:t>
+      </w:r>
+      <w:proofErr w:type="spellStart"/>
+      <w:r>
+        <w:rPr>
+          <w:sz w:val="28"/>
+        </w:rPr>
+        <w:t>нав</w:t>
+      </w:r>
+      <w:proofErr w:type="spellEnd"/>
+      <w:r>
+        <w:rPr>
+          <w:sz w:val="28"/>
+        </w:rPr>
+        <w:t>. свойств</w:t>
+      </w:r>
+      <w:r>
+        <w:rPr>
+          <w:sz w:val="28"/>
+          <w:u w:val="single"/>
+        </w:rPr>
+        <w:t>а</w:t>
+      </w:r>
+      <w:r>
+        <w:rPr>
+          <w:sz w:val="28"/>
+        </w:rPr>
+        <w:t xml:space="preserve"> </w:t>
+      </w:r>
+      <w:r>
+        <w:rPr>
+          <w:b/>
+          <w:sz w:val="28"/>
+        </w:rPr>
+        <w:t>в двух</w:t>
+      </w:r>
+      <w:r>
+        <w:rPr>
+          <w:sz w:val="28"/>
+        </w:rPr>
+        <w:t xml:space="preserve"> моделей, </w:t>
+      </w:r>
+      <w:proofErr w:type="spellStart"/>
+      <w:r>
+        <w:rPr>
+          <w:sz w:val="28"/>
+        </w:rPr>
+        <w:t>нав</w:t>
+      </w:r>
+      <w:proofErr w:type="spellEnd"/>
+      <w:r>
+        <w:rPr>
+          <w:sz w:val="28"/>
+        </w:rPr>
+        <w:t>. свойств</w:t>
+      </w:r>
+      <w:r>
+        <w:rPr>
+          <w:sz w:val="28"/>
+          <w:u w:val="single"/>
+        </w:rPr>
+        <w:t>а</w:t>
+      </w:r>
+      <w:r>
+        <w:rPr>
+          <w:sz w:val="28"/>
+        </w:rPr>
+        <w:t xml:space="preserve"> </w:t>
+      </w:r>
+      <w:r>
+        <w:rPr>
+          <w:b/>
+          <w:sz w:val="28"/>
+        </w:rPr>
+        <w:t>в двух</w:t>
+      </w:r>
+      <w:r>
+        <w:rPr>
+          <w:sz w:val="28"/>
+        </w:rPr>
+        <w:t xml:space="preserve"> моделей + внешний </w:t>
+      </w:r>
+      <w:r>
+        <w:rPr>
+          <w:b/>
+          <w:sz w:val="28"/>
+        </w:rPr>
+        <w:t>ключ</w:t>
+      </w:r>
+      <w:bookmarkStart w:id="0" w:name="_GoBack"/>
+      <w:bookmarkEnd w:id="0"/>
+    </w:p>
+    <w:p>
+      <w:pPr>
+        <w:rPr>
+          <w:sz w:val="28"/>
+        </w:rPr>
+      </w:pPr>
+      <w:r>
+        <w:rPr>
+          <w:sz w:val="28"/>
+        </w:rPr>
+        <w:t>-</w:t>
+      </w:r>
+      <w:proofErr w:type="spellStart"/>
+      <w:r>
+        <w:rPr>
+          <w:sz w:val="28"/>
         </w:rPr>
         <w:t>методы</w:t>
       </w:r>
@@ -8122,7 +8999,6 @@
       <w:r>
         <w:rPr>
           <w:sz w:val="28"/>
-          <w:lang w:val="en-US"/>
         </w:rPr>
         <w:t xml:space="preserve"> </w:t>
       </w:r>
@@ -8132,7 +9008,6 @@
         <w:rPr>
           <w:b/>
           <w:sz w:val="28"/>
-          <w:lang w:val="en-US"/>
         </w:rPr>
         <w:t>HasOne</w:t>
       </w:r>
@@ -8140,7 +9015,6 @@
       <w:r>
         <w:rPr>
           <w:sz w:val="28"/>
-          <w:lang w:val="en-US"/>
         </w:rPr>
         <w:t>(</w:t>
       </w:r>
@@ -8148,23 +9022,14 @@
       <w:r>
         <w:rPr>
           <w:sz w:val="28"/>
-          <w:lang w:val="en-US"/>
-        </w:rPr>
-        <w:t>),</w:t>
-      </w:r>
-      <w:r>
-        <w:rPr>
-          <w:sz w:val="28"/>
-          <w:lang w:val="en-US"/>
-        </w:rPr>
-        <w:t xml:space="preserve"> </w:t>
-      </w:r>
-      <w:proofErr w:type="spellStart"/>
-      <w:r>
-        <w:rPr>
-          <w:b/>
-          <w:sz w:val="28"/>
-          <w:lang w:val="en-US"/>
+        </w:rPr>
+        <w:t xml:space="preserve">), </w:t>
+      </w:r>
+      <w:proofErr w:type="spellStart"/>
+      <w:r>
+        <w:rPr>
+          <w:b/>
+          <w:sz w:val="28"/>
         </w:rPr>
         <w:t>WithMany</w:t>
       </w:r>
@@ -8172,73 +9037,63 @@
       <w:r>
         <w:rPr>
           <w:sz w:val="28"/>
-          <w:lang w:val="en-US"/>
+        </w:rPr>
+        <w:t xml:space="preserve">() </w:t>
+      </w:r>
+      <w:r>
+        <w:rPr>
+          <w:sz w:val="28"/>
+        </w:rPr>
+        <w:t>или</w:t>
+      </w:r>
+      <w:r>
+        <w:rPr>
+          <w:sz w:val="28"/>
+        </w:rPr>
+        <w:t xml:space="preserve"> </w:t>
+      </w:r>
+      <w:proofErr w:type="spellStart"/>
+      <w:r>
+        <w:rPr>
+          <w:sz w:val="28"/>
+        </w:rPr>
+        <w:t>HasMany</w:t>
+      </w:r>
+      <w:proofErr w:type="spellEnd"/>
+      <w:r>
+        <w:rPr>
+          <w:sz w:val="28"/>
+        </w:rPr>
+        <w:t xml:space="preserve">(), </w:t>
+      </w:r>
+      <w:proofErr w:type="spellStart"/>
+      <w:r>
+        <w:rPr>
+          <w:sz w:val="28"/>
+        </w:rPr>
+        <w:t>WithOne</w:t>
+      </w:r>
+      <w:proofErr w:type="spellEnd"/>
+      <w:r>
+        <w:rPr>
+          <w:sz w:val="28"/>
         </w:rPr>
         <w:t>()</w:t>
       </w:r>
-      <w:r>
-        <w:rPr>
-          <w:sz w:val="28"/>
-          <w:lang w:val="en-US"/>
-        </w:rPr>
-        <w:t xml:space="preserve"> </w:t>
-      </w:r>
-      <w:r>
-        <w:rPr>
-          <w:sz w:val="28"/>
-        </w:rPr>
-        <w:t>или</w:t>
-      </w:r>
-      <w:r>
-        <w:rPr>
-          <w:sz w:val="28"/>
-          <w:lang w:val="en-US"/>
-        </w:rPr>
-        <w:t xml:space="preserve"> </w:t>
-      </w:r>
-      <w:proofErr w:type="spellStart"/>
-      <w:r>
-        <w:rPr>
-          <w:sz w:val="28"/>
-          <w:lang w:val="en-US"/>
-        </w:rPr>
-        <w:t>HasMany</w:t>
-      </w:r>
-      <w:proofErr w:type="spellEnd"/>
-      <w:r>
-        <w:rPr>
-          <w:sz w:val="28"/>
-          <w:lang w:val="en-US"/>
-        </w:rPr>
-        <w:t xml:space="preserve">(), </w:t>
-      </w:r>
-      <w:proofErr w:type="spellStart"/>
-      <w:r>
-        <w:rPr>
-          <w:sz w:val="28"/>
-          <w:lang w:val="en-US"/>
-        </w:rPr>
-        <w:t>WithOne</w:t>
-      </w:r>
-      <w:proofErr w:type="spellEnd"/>
-      <w:r>
-        <w:rPr>
-          <w:sz w:val="28"/>
-          <w:lang w:val="en-US"/>
-        </w:rPr>
-        <w:t>()</w:t>
-      </w:r>
-    </w:p>
-    <w:p>
-      <w:pPr>
-        <w:rPr>
-          <w:sz w:val="28"/>
-        </w:rPr>
-      </w:pPr>
-      <w:r>
-        <w:rPr>
-          <w:sz w:val="28"/>
-        </w:rPr>
+    </w:p>
+    <w:p>
+      <w:pPr>
+        <w:rPr>
+          <w:sz w:val="28"/>
+          <w:lang w:val="en-US"/>
+        </w:rPr>
+      </w:pPr>
+      <w:r>
+        <w:rPr>
+          <w:sz w:val="28"/>
+          <w:lang w:val="en-US"/>
+        </w:rPr>
+        <w:lastRenderedPageBreak/>
         <w:t xml:space="preserve">     </w:t>
       </w:r>
     </w:p>
@@ -8246,14 +9101,20 @@
       <w:pPr>
         <w:rPr>
           <w:sz w:val="28"/>
-          <w:lang w:val="en-US"/>
-        </w:rPr>
-      </w:pPr>
-      <w:r>
-        <w:rPr>
-          <w:sz w:val="28"/>
-        </w:rPr>
-        <w:t xml:space="preserve">     3) </w:t>
+        </w:rPr>
+      </w:pPr>
+      <w:r>
+        <w:rPr>
+          <w:sz w:val="28"/>
+          <w:lang w:val="en-US"/>
+        </w:rPr>
+        <w:t xml:space="preserve">     </w:t>
+      </w:r>
+      <w:r>
+        <w:rPr>
+          <w:sz w:val="28"/>
+        </w:rPr>
+        <w:t xml:space="preserve">3) </w:t>
       </w:r>
       <w:r>
         <w:rPr>
@@ -8334,7 +9195,6 @@
       <w:pPr>
         <w:rPr>
           <w:sz w:val="28"/>
-          <w:lang w:val="en-US"/>
         </w:rPr>
       </w:pPr>
       <w:r>
@@ -8395,7 +9255,6 @@
       <w:r>
         <w:rPr>
           <w:sz w:val="28"/>
-          <w:lang w:val="en-US"/>
         </w:rPr>
         <w:t xml:space="preserve"> </w:t>
       </w:r>
@@ -8408,7 +9267,6 @@
       <w:r>
         <w:rPr>
           <w:sz w:val="28"/>
-          <w:lang w:val="en-US"/>
         </w:rPr>
         <w:t xml:space="preserve">: </w:t>
       </w:r>
@@ -8418,12 +9276,86 @@
           <w:sz w:val="28"/>
           <w:lang w:val="en-US"/>
         </w:rPr>
-        <w:t>many-to-many = 2*one-to-many</w:t>
-      </w:r>
-      <w:r>
-        <w:rPr>
-          <w:sz w:val="28"/>
-          <w:lang w:val="en-US"/>
+        <w:t>many</w:t>
+      </w:r>
+      <w:r>
+        <w:rPr>
+          <w:b/>
+          <w:sz w:val="28"/>
+        </w:rPr>
+        <w:t>-</w:t>
+      </w:r>
+      <w:r>
+        <w:rPr>
+          <w:b/>
+          <w:sz w:val="28"/>
+          <w:lang w:val="en-US"/>
+        </w:rPr>
+        <w:t>to</w:t>
+      </w:r>
+      <w:r>
+        <w:rPr>
+          <w:b/>
+          <w:sz w:val="28"/>
+        </w:rPr>
+        <w:t>-</w:t>
+      </w:r>
+      <w:r>
+        <w:rPr>
+          <w:b/>
+          <w:sz w:val="28"/>
+          <w:lang w:val="en-US"/>
+        </w:rPr>
+        <w:t>many</w:t>
+      </w:r>
+      <w:r>
+        <w:rPr>
+          <w:b/>
+          <w:sz w:val="28"/>
+        </w:rPr>
+        <w:t xml:space="preserve"> = 2*</w:t>
+      </w:r>
+      <w:r>
+        <w:rPr>
+          <w:b/>
+          <w:sz w:val="28"/>
+          <w:lang w:val="en-US"/>
+        </w:rPr>
+        <w:t>one</w:t>
+      </w:r>
+      <w:r>
+        <w:rPr>
+          <w:b/>
+          <w:sz w:val="28"/>
+        </w:rPr>
+        <w:t>-</w:t>
+      </w:r>
+      <w:r>
+        <w:rPr>
+          <w:b/>
+          <w:sz w:val="28"/>
+          <w:lang w:val="en-US"/>
+        </w:rPr>
+        <w:t>to</w:t>
+      </w:r>
+      <w:r>
+        <w:rPr>
+          <w:b/>
+          <w:sz w:val="28"/>
+        </w:rPr>
+        <w:t>-</w:t>
+      </w:r>
+      <w:r>
+        <w:rPr>
+          <w:b/>
+          <w:sz w:val="28"/>
+          <w:lang w:val="en-US"/>
+        </w:rPr>
+        <w:t>many</w:t>
+      </w:r>
+      <w:r>
+        <w:rPr>
+          <w:sz w:val="28"/>
         </w:rPr>
         <w:t xml:space="preserve">. </w:t>
       </w:r>
@@ -8436,7 +9368,6 @@
       <w:r>
         <w:rPr>
           <w:sz w:val="28"/>
-          <w:lang w:val="en-US"/>
         </w:rPr>
         <w:t>.</w:t>
       </w:r>
@@ -8449,41 +9380,21 @@
       <w:r>
         <w:rPr>
           <w:sz w:val="28"/>
-          <w:lang w:val="en-US"/>
-        </w:rPr>
-        <w:t xml:space="preserve">. </w:t>
-      </w:r>
-      <w:proofErr w:type="spellStart"/>
-      <w:r>
-        <w:rPr>
-          <w:sz w:val="28"/>
-          <w:lang w:val="en-US"/>
-        </w:rPr>
-        <w:t>один</w:t>
-      </w:r>
-      <w:proofErr w:type="spellEnd"/>
-      <w:r>
-        <w:rPr>
-          <w:sz w:val="28"/>
-          <w:lang w:val="en-US"/>
-        </w:rPr>
-        <w:t xml:space="preserve"> Student - </w:t>
-      </w:r>
-      <w:proofErr w:type="spellStart"/>
-      <w:r>
-        <w:rPr>
-          <w:sz w:val="28"/>
-          <w:lang w:val="en-US"/>
-        </w:rPr>
-        <w:t>много</w:t>
-      </w:r>
-      <w:proofErr w:type="spellEnd"/>
-      <w:r>
-        <w:rPr>
-          <w:sz w:val="28"/>
-          <w:lang w:val="en-US"/>
-        </w:rPr>
-        <w:t xml:space="preserve"> </w:t>
+        </w:rPr>
+        <w:t xml:space="preserve">. один </w:t>
+      </w:r>
+      <w:r>
+        <w:rPr>
+          <w:sz w:val="28"/>
+          <w:lang w:val="en-US"/>
+        </w:rPr>
+        <w:t>Student</w:t>
+      </w:r>
+      <w:r>
+        <w:rPr>
+          <w:sz w:val="28"/>
+        </w:rPr>
+        <w:t xml:space="preserve"> - много </w:t>
       </w:r>
       <w:proofErr w:type="spellStart"/>
       <w:r>
@@ -8497,121 +9408,76 @@
       <w:r>
         <w:rPr>
           <w:sz w:val="28"/>
-          <w:lang w:val="en-US"/>
+        </w:rPr>
+        <w:t xml:space="preserve">, один </w:t>
+      </w:r>
+      <w:r>
+        <w:rPr>
+          <w:sz w:val="28"/>
+          <w:lang w:val="en-US"/>
+        </w:rPr>
+        <w:t>Course</w:t>
+      </w:r>
+      <w:r>
+        <w:rPr>
+          <w:sz w:val="28"/>
+        </w:rPr>
+        <w:t xml:space="preserve"> - много </w:t>
+      </w:r>
+      <w:proofErr w:type="spellStart"/>
+      <w:r>
+        <w:rPr>
+          <w:sz w:val="28"/>
+          <w:lang w:val="en-US"/>
+        </w:rPr>
+        <w:t>StudentCourse</w:t>
+      </w:r>
+      <w:proofErr w:type="spellEnd"/>
+      <w:r>
+        <w:rPr>
+          <w:sz w:val="28"/>
+        </w:rPr>
+        <w:t xml:space="preserve"> (</w:t>
+      </w:r>
+      <w:r>
+        <w:rPr>
+          <w:sz w:val="28"/>
+        </w:rPr>
+        <w:t>где</w:t>
+      </w:r>
+      <w:r>
+        <w:rPr>
+          <w:sz w:val="28"/>
+        </w:rPr>
+        <w:t xml:space="preserve"> </w:t>
+      </w:r>
+      <w:proofErr w:type="spellStart"/>
+      <w:r>
+        <w:rPr>
+          <w:sz w:val="28"/>
+          <w:lang w:val="en-US"/>
+        </w:rPr>
+        <w:t>StudentCourse</w:t>
+      </w:r>
+      <w:proofErr w:type="spellEnd"/>
+      <w:r>
+        <w:rPr>
+          <w:sz w:val="28"/>
+        </w:rPr>
+        <w:t xml:space="preserve"> – </w:t>
+      </w:r>
+      <w:r>
+        <w:rPr>
+          <w:sz w:val="28"/>
+        </w:rPr>
+        <w:t>связующее</w:t>
+      </w:r>
+      <w:r>
+        <w:rPr>
+          <w:sz w:val="28"/>
         </w:rPr>
         <w:t xml:space="preserve">, </w:t>
       </w:r>
-      <w:proofErr w:type="spellStart"/>
-      <w:r>
-        <w:rPr>
-          <w:sz w:val="28"/>
-          <w:lang w:val="en-US"/>
-        </w:rPr>
-        <w:t>од</w:t>
-      </w:r>
-      <w:r>
-        <w:rPr>
-          <w:sz w:val="28"/>
-          <w:lang w:val="en-US"/>
-        </w:rPr>
-        <w:t>ин</w:t>
-      </w:r>
-      <w:proofErr w:type="spellEnd"/>
-      <w:r>
-        <w:rPr>
-          <w:sz w:val="28"/>
-          <w:lang w:val="en-US"/>
-        </w:rPr>
-        <w:t xml:space="preserve"> Course - </w:t>
-      </w:r>
-      <w:proofErr w:type="spellStart"/>
-      <w:r>
-        <w:rPr>
-          <w:sz w:val="28"/>
-          <w:lang w:val="en-US"/>
-        </w:rPr>
-        <w:t>много</w:t>
-      </w:r>
-      <w:proofErr w:type="spellEnd"/>
-      <w:r>
-        <w:rPr>
-          <w:sz w:val="28"/>
-          <w:lang w:val="en-US"/>
-        </w:rPr>
-        <w:t xml:space="preserve"> </w:t>
-      </w:r>
-      <w:proofErr w:type="spellStart"/>
-      <w:r>
-        <w:rPr>
-          <w:sz w:val="28"/>
-          <w:lang w:val="en-US"/>
-        </w:rPr>
-        <w:t>StudentCourse</w:t>
-      </w:r>
-      <w:proofErr w:type="spellEnd"/>
-      <w:r>
-        <w:rPr>
-          <w:sz w:val="28"/>
-          <w:lang w:val="en-US"/>
-        </w:rPr>
-        <w:t xml:space="preserve"> </w:t>
-      </w:r>
-      <w:r>
-        <w:rPr>
-          <w:sz w:val="28"/>
-          <w:lang w:val="en-US"/>
-        </w:rPr>
-        <w:t>(</w:t>
-      </w:r>
-      <w:r>
-        <w:rPr>
-          <w:sz w:val="28"/>
-        </w:rPr>
-        <w:t>где</w:t>
-      </w:r>
-      <w:r>
-        <w:rPr>
-          <w:sz w:val="28"/>
-          <w:lang w:val="en-US"/>
-        </w:rPr>
-        <w:t xml:space="preserve"> </w:t>
-      </w:r>
-      <w:proofErr w:type="spellStart"/>
-      <w:r>
-        <w:rPr>
-          <w:sz w:val="28"/>
-          <w:lang w:val="en-US"/>
-        </w:rPr>
-        <w:t>StudentCourse</w:t>
-      </w:r>
-      <w:proofErr w:type="spellEnd"/>
-      <w:r>
-        <w:rPr>
-          <w:sz w:val="28"/>
-          <w:lang w:val="en-US"/>
-        </w:rPr>
-        <w:t xml:space="preserve"> –</w:t>
-      </w:r>
-      <w:r>
-        <w:rPr>
-          <w:sz w:val="28"/>
-          <w:lang w:val="en-US"/>
-        </w:rPr>
-        <w:t xml:space="preserve"> </w:t>
-      </w:r>
-      <w:r>
-        <w:rPr>
-          <w:sz w:val="28"/>
-        </w:rPr>
-        <w:t>связующее</w:t>
-      </w:r>
-      <w:r>
-        <w:rPr>
-          <w:sz w:val="28"/>
-          <w:lang w:val="en-US"/>
-        </w:rPr>
-        <w:t xml:space="preserve">, </w:t>
-      </w:r>
       <w:r>
         <w:rPr>
           <w:sz w:val="28"/>
@@ -8621,7 +9487,6 @@
       <w:r>
         <w:rPr>
           <w:sz w:val="28"/>
-          <w:lang w:val="en-US"/>
         </w:rPr>
         <w:t xml:space="preserve"> </w:t>
       </w:r>
@@ -8634,7 +9499,6 @@
       <w:r>
         <w:rPr>
           <w:sz w:val="28"/>
-          <w:lang w:val="en-US"/>
         </w:rPr>
         <w:t xml:space="preserve"> </w:t>
       </w:r>
@@ -8647,7 +9511,6 @@
       <w:r>
         <w:rPr>
           <w:sz w:val="28"/>
-          <w:lang w:val="en-US"/>
         </w:rPr>
         <w:t xml:space="preserve"> </w:t>
       </w:r>
@@ -8660,24 +9523,71 @@
       <w:r>
         <w:rPr>
           <w:sz w:val="28"/>
-          <w:lang w:val="en-US"/>
         </w:rPr>
         <w:t>).</w:t>
       </w:r>
-    </w:p>
-    <w:p>
-      <w:pPr>
-        <w:rPr>
-          <w:sz w:val="28"/>
-          <w:lang w:val="en-US"/>
-        </w:rPr>
-      </w:pPr>
-    </w:p>
-    <w:p>
-      <w:pPr>
-        <w:rPr>
-          <w:sz w:val="28"/>
-          <w:lang w:val="en-US"/>
+      <w:r>
+        <w:rPr>
+          <w:sz w:val="28"/>
+        </w:rPr>
+        <w:t xml:space="preserve"> </w:t>
+      </w:r>
+    </w:p>
+    <w:p>
+      <w:pPr>
+        <w:rPr>
+          <w:sz w:val="28"/>
+        </w:rPr>
+      </w:pPr>
+      <w:r>
+        <w:rPr>
+          <w:sz w:val="28"/>
+        </w:rPr>
+        <w:t>-</w:t>
+      </w:r>
+      <w:r>
+        <w:rPr>
+          <w:i/>
+          <w:sz w:val="28"/>
+        </w:rPr>
+        <w:t>Структура</w:t>
+      </w:r>
+      <w:r>
+        <w:rPr>
+          <w:sz w:val="28"/>
+        </w:rPr>
+        <w:t xml:space="preserve">: </w:t>
+      </w:r>
+      <w:r>
+        <w:rPr>
+          <w:sz w:val="28"/>
+        </w:rPr>
+        <w:t>создаётся связывающая модель, содержащая внешние ключи обоих других моделей.</w:t>
+      </w:r>
+      <w:r>
+        <w:rPr>
+          <w:sz w:val="28"/>
+        </w:rPr>
+        <w:t xml:space="preserve"> </w:t>
+      </w:r>
+      <w:r>
+        <w:rPr>
+          <w:sz w:val="28"/>
+        </w:rPr>
+        <w:t>В других моделях создаются навигационные свойства (в виде коллекций) на связывающую модель.</w:t>
+      </w:r>
+    </w:p>
+    <w:p>
+      <w:pPr>
+        <w:rPr>
+          <w:sz w:val="28"/>
+        </w:rPr>
+      </w:pPr>
+    </w:p>
+    <w:p>
+      <w:pPr>
+        <w:rPr>
+          <w:sz w:val="28"/>
         </w:rPr>
       </w:pPr>
     </w:p>
@@ -8750,23 +9660,23 @@
       <w:r>
         <w:rPr>
           <w:b/>
+          <w:color w:val="FF0000"/>
           <w:sz w:val="28"/>
         </w:rPr>
         <w:t>собственные</w:t>
       </w:r>
       <w:r>
         <w:rPr>
-          <w:sz w:val="28"/>
-        </w:rPr>
-        <w:t xml:space="preserve"> типы). Тогда он будет дополнять, а хранится в одной табли</w:t>
-      </w:r>
-      <w:bookmarkStart w:id="0" w:name="_GoBack"/>
-      <w:bookmarkEnd w:id="0"/>
-      <w:r>
-        <w:rPr>
-          <w:sz w:val="28"/>
-        </w:rPr>
-        <w:t xml:space="preserve">це с хозяином. </w:t>
+          <w:color w:val="FF0000"/>
+          <w:sz w:val="28"/>
+        </w:rPr>
+        <w:t xml:space="preserve"> </w:t>
+      </w:r>
+      <w:r>
+        <w:rPr>
+          <w:sz w:val="28"/>
+        </w:rPr>
+        <w:t xml:space="preserve">типы). Тогда он будет дополнять, а хранится в одной таблице с хозяином. </w:t>
       </w:r>
     </w:p>
     <w:p>
@@ -9276,6 +10186,119 @@
     </w:lvl>
   </w:abstractNum>
   <w:abstractNum w:abstractNumId="4" w15:restartNumberingAfterBreak="0">
+    <w:nsid w:val="0DAF20E3"/>
+    <w:multiLevelType w:val="hybridMultilevel"/>
+    <w:tmpl w:val="DA9645F6"/>
+    <w:lvl w:ilvl="0" w:tplc="04190001">
+      <w:start w:val="1"/>
+      <w:numFmt w:val="bullet"/>
+      <w:lvlText w:val=""/>
+      <w:lvlJc w:val="left"/>
+      <w:pPr>
+        <w:ind w:left="720" w:hanging="360"/>
+      </w:pPr>
+      <w:rPr>
+        <w:rFonts w:ascii="Symbol" w:hAnsi="Symbol" w:hint="default"/>
+      </w:rPr>
+    </w:lvl>
+    <w:lvl w:ilvl="1" w:tplc="04190003" w:tentative="1">
+      <w:start w:val="1"/>
+      <w:numFmt w:val="bullet"/>
+      <w:lvlText w:val="o"/>
+      <w:lvlJc w:val="left"/>
+      <w:pPr>
+        <w:ind w:left="1440" w:hanging="360"/>
+      </w:pPr>
+      <w:rPr>
+        <w:rFonts w:ascii="Courier New" w:hAnsi="Courier New" w:cs="Courier New" w:hint="default"/>
+      </w:rPr>
+    </w:lvl>
+    <w:lvl w:ilvl="2" w:tplc="04190005" w:tentative="1">
+      <w:start w:val="1"/>
+      <w:numFmt w:val="bullet"/>
+      <w:lvlText w:val=""/>
+      <w:lvlJc w:val="left"/>
+      <w:pPr>
+        <w:ind w:left="2160" w:hanging="360"/>
+      </w:pPr>
+      <w:rPr>
+        <w:rFonts w:ascii="Wingdings" w:hAnsi="Wingdings" w:hint="default"/>
+      </w:rPr>
+    </w:lvl>
+    <w:lvl w:ilvl="3" w:tplc="04190001" w:tentative="1">
+      <w:start w:val="1"/>
+      <w:numFmt w:val="bullet"/>
+      <w:lvlText w:val=""/>
+      <w:lvlJc w:val="left"/>
+      <w:pPr>
+        <w:ind w:left="2880" w:hanging="360"/>
+      </w:pPr>
+      <w:rPr>
+        <w:rFonts w:ascii="Symbol" w:hAnsi="Symbol" w:hint="default"/>
+      </w:rPr>
+    </w:lvl>
+    <w:lvl w:ilvl="4" w:tplc="04190003" w:tentative="1">
+      <w:start w:val="1"/>
+      <w:numFmt w:val="bullet"/>
+      <w:lvlText w:val="o"/>
+      <w:lvlJc w:val="left"/>
+      <w:pPr>
+        <w:ind w:left="3600" w:hanging="360"/>
+      </w:pPr>
+      <w:rPr>
+        <w:rFonts w:ascii="Courier New" w:hAnsi="Courier New" w:cs="Courier New" w:hint="default"/>
+      </w:rPr>
+    </w:lvl>
+    <w:lvl w:ilvl="5" w:tplc="04190005" w:tentative="1">
+      <w:start w:val="1"/>
+      <w:numFmt w:val="bullet"/>
+      <w:lvlText w:val=""/>
+      <w:lvlJc w:val="left"/>
+      <w:pPr>
+        <w:ind w:left="4320" w:hanging="360"/>
+      </w:pPr>
+      <w:rPr>
+        <w:rFonts w:ascii="Wingdings" w:hAnsi="Wingdings" w:hint="default"/>
+      </w:rPr>
+    </w:lvl>
+    <w:lvl w:ilvl="6" w:tplc="04190001" w:tentative="1">
+      <w:start w:val="1"/>
+      <w:numFmt w:val="bullet"/>
+      <w:lvlText w:val=""/>
+      <w:lvlJc w:val="left"/>
+      <w:pPr>
+        <w:ind w:left="5040" w:hanging="360"/>
+      </w:pPr>
+      <w:rPr>
+        <w:rFonts w:ascii="Symbol" w:hAnsi="Symbol" w:hint="default"/>
+      </w:rPr>
+    </w:lvl>
+    <w:lvl w:ilvl="7" w:tplc="04190003" w:tentative="1">
+      <w:start w:val="1"/>
+      <w:numFmt w:val="bullet"/>
+      <w:lvlText w:val="o"/>
+      <w:lvlJc w:val="left"/>
+      <w:pPr>
+        <w:ind w:left="5760" w:hanging="360"/>
+      </w:pPr>
+      <w:rPr>
+        <w:rFonts w:ascii="Courier New" w:hAnsi="Courier New" w:cs="Courier New" w:hint="default"/>
+      </w:rPr>
+    </w:lvl>
+    <w:lvl w:ilvl="8" w:tplc="04190005" w:tentative="1">
+      <w:start w:val="1"/>
+      <w:numFmt w:val="bullet"/>
+      <w:lvlText w:val=""/>
+      <w:lvlJc w:val="left"/>
+      <w:pPr>
+        <w:ind w:left="6480" w:hanging="360"/>
+      </w:pPr>
+      <w:rPr>
+        <w:rFonts w:ascii="Wingdings" w:hAnsi="Wingdings" w:hint="default"/>
+      </w:rPr>
+    </w:lvl>
+  </w:abstractNum>
+  <w:abstractNum w:abstractNumId="5" w15:restartNumberingAfterBreak="0">
     <w:nsid w:val="121B3C78"/>
     <w:multiLevelType w:val="hybridMultilevel"/>
     <w:tmpl w:val="C0064350"/>
@@ -9364,7 +10387,7 @@
       </w:pPr>
     </w:lvl>
   </w:abstractNum>
-  <w:abstractNum w:abstractNumId="5" w15:restartNumberingAfterBreak="0">
+  <w:abstractNum w:abstractNumId="6" w15:restartNumberingAfterBreak="0">
     <w:nsid w:val="15673FFE"/>
     <w:multiLevelType w:val="hybridMultilevel"/>
     <w:tmpl w:val="71A0A2A0"/>
@@ -9477,7 +10500,7 @@
       </w:rPr>
     </w:lvl>
   </w:abstractNum>
-  <w:abstractNum w:abstractNumId="6" w15:restartNumberingAfterBreak="0">
+  <w:abstractNum w:abstractNumId="7" w15:restartNumberingAfterBreak="0">
     <w:nsid w:val="19A0322F"/>
     <w:multiLevelType w:val="hybridMultilevel"/>
     <w:tmpl w:val="3B689654"/>
@@ -9566,7 +10589,7 @@
       </w:pPr>
     </w:lvl>
   </w:abstractNum>
-  <w:abstractNum w:abstractNumId="7" w15:restartNumberingAfterBreak="0">
+  <w:abstractNum w:abstractNumId="8" w15:restartNumberingAfterBreak="0">
     <w:nsid w:val="1B18225C"/>
     <w:multiLevelType w:val="multilevel"/>
     <w:tmpl w:val="CA5CC132"/>
@@ -9715,7 +10738,7 @@
       </w:rPr>
     </w:lvl>
   </w:abstractNum>
-  <w:abstractNum w:abstractNumId="8" w15:restartNumberingAfterBreak="0">
+  <w:abstractNum w:abstractNumId="9" w15:restartNumberingAfterBreak="0">
     <w:nsid w:val="1D9B0319"/>
     <w:multiLevelType w:val="hybridMultilevel"/>
     <w:tmpl w:val="DA4ADE5C"/>
@@ -9805,7 +10828,7 @@
       </w:pPr>
     </w:lvl>
   </w:abstractNum>
-  <w:abstractNum w:abstractNumId="9" w15:restartNumberingAfterBreak="0">
+  <w:abstractNum w:abstractNumId="10" w15:restartNumberingAfterBreak="0">
     <w:nsid w:val="1DD370C8"/>
     <w:multiLevelType w:val="hybridMultilevel"/>
     <w:tmpl w:val="05421682"/>
@@ -9918,7 +10941,7 @@
       </w:rPr>
     </w:lvl>
   </w:abstractNum>
-  <w:abstractNum w:abstractNumId="10" w15:restartNumberingAfterBreak="0">
+  <w:abstractNum w:abstractNumId="11" w15:restartNumberingAfterBreak="0">
     <w:nsid w:val="3ACD053A"/>
     <w:multiLevelType w:val="hybridMultilevel"/>
     <w:tmpl w:val="01AC8D46"/>
@@ -10007,7 +11030,7 @@
       </w:pPr>
     </w:lvl>
   </w:abstractNum>
-  <w:abstractNum w:abstractNumId="11" w15:restartNumberingAfterBreak="0">
+  <w:abstractNum w:abstractNumId="12" w15:restartNumberingAfterBreak="0">
     <w:nsid w:val="3DD0049E"/>
     <w:multiLevelType w:val="hybridMultilevel"/>
     <w:tmpl w:val="47E0F2F6"/>
@@ -10096,7 +11119,7 @@
       </w:pPr>
     </w:lvl>
   </w:abstractNum>
-  <w:abstractNum w:abstractNumId="12" w15:restartNumberingAfterBreak="0">
+  <w:abstractNum w:abstractNumId="13" w15:restartNumberingAfterBreak="0">
     <w:nsid w:val="449B34C6"/>
     <w:multiLevelType w:val="hybridMultilevel"/>
     <w:tmpl w:val="A8A09522"/>
@@ -10182,7 +11205,7 @@
       </w:pPr>
     </w:lvl>
   </w:abstractNum>
-  <w:abstractNum w:abstractNumId="13" w15:restartNumberingAfterBreak="0">
+  <w:abstractNum w:abstractNumId="14" w15:restartNumberingAfterBreak="0">
     <w:nsid w:val="4F76230B"/>
     <w:multiLevelType w:val="hybridMultilevel"/>
     <w:tmpl w:val="44AE559A"/>
@@ -10268,7 +11291,7 @@
       </w:pPr>
     </w:lvl>
   </w:abstractNum>
-  <w:abstractNum w:abstractNumId="14" w15:restartNumberingAfterBreak="0">
+  <w:abstractNum w:abstractNumId="15" w15:restartNumberingAfterBreak="0">
     <w:nsid w:val="51EE5B24"/>
     <w:multiLevelType w:val="hybridMultilevel"/>
     <w:tmpl w:val="9332571A"/>
@@ -10381,7 +11404,7 @@
       </w:rPr>
     </w:lvl>
   </w:abstractNum>
-  <w:abstractNum w:abstractNumId="15" w15:restartNumberingAfterBreak="0">
+  <w:abstractNum w:abstractNumId="16" w15:restartNumberingAfterBreak="0">
     <w:nsid w:val="521C4D40"/>
     <w:multiLevelType w:val="hybridMultilevel"/>
     <w:tmpl w:val="CC9C1AAE"/>
@@ -10470,7 +11493,7 @@
       </w:pPr>
     </w:lvl>
   </w:abstractNum>
-  <w:abstractNum w:abstractNumId="16" w15:restartNumberingAfterBreak="0">
+  <w:abstractNum w:abstractNumId="17" w15:restartNumberingAfterBreak="0">
     <w:nsid w:val="5F6B5AF9"/>
     <w:multiLevelType w:val="multilevel"/>
     <w:tmpl w:val="9B42C400"/>
@@ -10619,7 +11642,7 @@
       </w:rPr>
     </w:lvl>
   </w:abstractNum>
-  <w:abstractNum w:abstractNumId="17" w15:restartNumberingAfterBreak="0">
+  <w:abstractNum w:abstractNumId="18" w15:restartNumberingAfterBreak="0">
     <w:nsid w:val="676017D3"/>
     <w:multiLevelType w:val="multilevel"/>
     <w:tmpl w:val="812E4B52"/>
@@ -10768,7 +11791,7 @@
       </w:rPr>
     </w:lvl>
   </w:abstractNum>
-  <w:abstractNum w:abstractNumId="18" w15:restartNumberingAfterBreak="0">
+  <w:abstractNum w:abstractNumId="19" w15:restartNumberingAfterBreak="0">
     <w:nsid w:val="68FE2D7F"/>
     <w:multiLevelType w:val="hybridMultilevel"/>
     <w:tmpl w:val="1678629A"/>
@@ -10854,7 +11877,7 @@
       </w:pPr>
     </w:lvl>
   </w:abstractNum>
-  <w:abstractNum w:abstractNumId="19" w15:restartNumberingAfterBreak="0">
+  <w:abstractNum w:abstractNumId="20" w15:restartNumberingAfterBreak="0">
     <w:nsid w:val="6BBD7FE0"/>
     <w:multiLevelType w:val="hybridMultilevel"/>
     <w:tmpl w:val="0ACEE4CE"/>
@@ -10940,7 +11963,7 @@
       </w:pPr>
     </w:lvl>
   </w:abstractNum>
-  <w:abstractNum w:abstractNumId="20" w15:restartNumberingAfterBreak="0">
+  <w:abstractNum w:abstractNumId="21" w15:restartNumberingAfterBreak="0">
     <w:nsid w:val="6F194EC6"/>
     <w:multiLevelType w:val="hybridMultilevel"/>
     <w:tmpl w:val="FAA8B526"/>
@@ -11029,7 +12052,7 @@
       </w:pPr>
     </w:lvl>
   </w:abstractNum>
-  <w:abstractNum w:abstractNumId="21" w15:restartNumberingAfterBreak="0">
+  <w:abstractNum w:abstractNumId="22" w15:restartNumberingAfterBreak="0">
     <w:nsid w:val="7F1063FC"/>
     <w:multiLevelType w:val="hybridMultilevel"/>
     <w:tmpl w:val="2AF8DDB2"/>
@@ -11146,31 +12169,31 @@
     <w:abstractNumId w:val="1"/>
   </w:num>
   <w:num w:numId="2">
-    <w:abstractNumId w:val="19"/>
+    <w:abstractNumId w:val="20"/>
   </w:num>
   <w:num w:numId="3">
+    <w:abstractNumId w:val="13"/>
+  </w:num>
+  <w:num w:numId="4">
+    <w:abstractNumId w:val="18"/>
+  </w:num>
+  <w:num w:numId="5">
+    <w:abstractNumId w:val="14"/>
+  </w:num>
+  <w:num w:numId="6">
+    <w:abstractNumId w:val="5"/>
+  </w:num>
+  <w:num w:numId="7">
+    <w:abstractNumId w:val="9"/>
+  </w:num>
+  <w:num w:numId="8">
+    <w:abstractNumId w:val="17"/>
+  </w:num>
+  <w:num w:numId="9">
     <w:abstractNumId w:val="12"/>
   </w:num>
-  <w:num w:numId="4">
-    <w:abstractNumId w:val="17"/>
-  </w:num>
-  <w:num w:numId="5">
-    <w:abstractNumId w:val="13"/>
-  </w:num>
-  <w:num w:numId="6">
-    <w:abstractNumId w:val="4"/>
-  </w:num>
-  <w:num w:numId="7">
-    <w:abstractNumId w:val="8"/>
-  </w:num>
-  <w:num w:numId="8">
-    <w:abstractNumId w:val="16"/>
-  </w:num>
-  <w:num w:numId="9">
-    <w:abstractNumId w:val="11"/>
-  </w:num>
   <w:num w:numId="10">
-    <w:abstractNumId w:val="18"/>
+    <w:abstractNumId w:val="19"/>
   </w:num>
   <w:num w:numId="11">
     <w:abstractNumId w:val="2"/>
@@ -11179,34 +12202,37 @@
     <w:abstractNumId w:val="3"/>
   </w:num>
   <w:num w:numId="13">
+    <w:abstractNumId w:val="16"/>
+  </w:num>
+  <w:num w:numId="14">
+    <w:abstractNumId w:val="21"/>
+  </w:num>
+  <w:num w:numId="15">
+    <w:abstractNumId w:val="7"/>
+  </w:num>
+  <w:num w:numId="16">
+    <w:abstractNumId w:val="6"/>
+  </w:num>
+  <w:num w:numId="17">
     <w:abstractNumId w:val="15"/>
   </w:num>
-  <w:num w:numId="14">
-    <w:abstractNumId w:val="20"/>
-  </w:num>
-  <w:num w:numId="15">
-    <w:abstractNumId w:val="6"/>
-  </w:num>
-  <w:num w:numId="16">
-    <w:abstractNumId w:val="5"/>
-  </w:num>
-  <w:num w:numId="17">
-    <w:abstractNumId w:val="14"/>
-  </w:num>
   <w:num w:numId="18">
-    <w:abstractNumId w:val="7"/>
+    <w:abstractNumId w:val="8"/>
   </w:num>
   <w:num w:numId="19">
     <w:abstractNumId w:val="0"/>
   </w:num>
   <w:num w:numId="20">
-    <w:abstractNumId w:val="21"/>
+    <w:abstractNumId w:val="22"/>
   </w:num>
   <w:num w:numId="21">
-    <w:abstractNumId w:val="9"/>
+    <w:abstractNumId w:val="10"/>
   </w:num>
   <w:num w:numId="22">
-    <w:abstractNumId w:val="10"/>
+    <w:abstractNumId w:val="11"/>
+  </w:num>
+  <w:num w:numId="23">
+    <w:abstractNumId w:val="4"/>
   </w:num>
 </w:numbering>
 </file>
@@ -11608,6 +12634,7 @@
   <w:style w:type="character" w:default="1" w:styleId="a0">
     <w:name w:val="Default Paragraph Font"/>
     <w:uiPriority w:val="1"/>
+    <w:semiHidden/>
     <w:unhideWhenUsed/>
   </w:style>
   <w:style w:type="table" w:default="1" w:styleId="a1">

</xml_diff>